<commit_message>
Started the Front End Development
</commit_message>
<xml_diff>
--- a/documentation/questionnaires.docx
+++ b/documentation/questionnaires.docx
@@ -169,7 +169,7 @@
         <mc:AlternateContent>
           <mc:Choice Requires="wps">
             <w:drawing>
-              <wp:anchor behindDoc="0" distT="0" distB="0" distL="0" distR="0" simplePos="0" locked="0" layoutInCell="0" allowOverlap="1" relativeHeight="2">
+              <wp:anchor behindDoc="0" distT="635" distB="635" distL="635" distR="635" simplePos="0" locked="0" layoutInCell="0" allowOverlap="1" relativeHeight="2">
                 <wp:simplePos x="0" y="0"/>
                 <wp:positionH relativeFrom="column">
                   <wp:posOffset>242570</wp:posOffset>
@@ -217,8 +217,8 @@
           </mc:Choice>
           <mc:Fallback>
             <w:pict>
-              <v:rect id="shape_0" ID="Shape 1" fillcolor="white" stroked="t" o:allowincell="f" style="position:absolute;margin-left:19.1pt;margin-top:13.3pt;width:14.95pt;height:14.95pt;mso-wrap-style:none;v-text-anchor:middle">
-                <v:fill o:detectmouseclick="t" color2="black"/>
+              <v:rect id="shape_0" ID="Shape 1" path="m0,0l-2147483645,0l-2147483645,-2147483646l0,-2147483646xe" fillcolor="white" stroked="t" o:allowincell="f" style="position:absolute;margin-left:19.1pt;margin-top:13.3pt;width:14.95pt;height:14.95pt;mso-wrap-style:none;v-text-anchor:middle">
+                <v:fill o:detectmouseclick="t" type="solid" color2="black"/>
                 <v:stroke color="#3465a4" joinstyle="round" endcap="flat"/>
                 <w10:wrap type="none"/>
               </v:rect>
@@ -228,11 +228,7 @@
       </w:r>
       <w:r>
         <w:rPr/>
-        <w:t>1. Which Kind of a system do you use in your day to day business transactions?</w:t>
-      </w:r>
-      <w:r>
-        <w:rPr/>
-        <w:t>(Tick one)</w:t>
+        <w:t>1. Which Kind of a system do you use in your day to day business transactions?(Tick one)</w:t>
       </w:r>
     </w:p>
     <w:p>
@@ -260,7 +256,7 @@
         <mc:AlternateContent>
           <mc:Choice Requires="wps">
             <w:drawing>
-              <wp:anchor behindDoc="0" distT="0" distB="0" distL="0" distR="0" simplePos="0" locked="0" layoutInCell="0" allowOverlap="1" relativeHeight="3">
+              <wp:anchor behindDoc="0" distT="635" distB="635" distL="635" distR="635" simplePos="0" locked="0" layoutInCell="0" allowOverlap="1" relativeHeight="3">
                 <wp:simplePos x="0" y="0"/>
                 <wp:positionH relativeFrom="column">
                   <wp:posOffset>242570</wp:posOffset>
@@ -308,8 +304,8 @@
           </mc:Choice>
           <mc:Fallback>
             <w:pict>
-              <v:rect id="shape_0" ID="Shape 2" fillcolor="white" stroked="t" o:allowincell="f" style="position:absolute;margin-left:19.1pt;margin-top:13.05pt;width:14.95pt;height:14.95pt;mso-wrap-style:none;v-text-anchor:middle">
-                <v:fill o:detectmouseclick="t" color2="black"/>
+              <v:rect id="shape_0" ID="Shape 2" path="m0,0l-2147483645,0l-2147483645,-2147483646l0,-2147483646xe" fillcolor="white" stroked="t" o:allowincell="f" style="position:absolute;margin-left:19.1pt;margin-top:13.05pt;width:14.95pt;height:14.95pt;mso-wrap-style:none;v-text-anchor:middle">
+                <v:fill o:detectmouseclick="t" type="solid" color2="black"/>
                 <v:stroke color="#3465a4" joinstyle="round" endcap="flat"/>
                 <w10:wrap type="none"/>
               </v:rect>
@@ -366,38 +362,30 @@
       </w:r>
       <w:r>
         <w:rPr/>
-        <w:t>Proceed Below if your answer above is</w:t>
-      </w:r>
-      <w:r>
-        <w:rPr/>
-        <w:t xml:space="preserve"> Manual</w:t>
-      </w:r>
-    </w:p>
-    <w:p>
-      <w:pPr>
-        <w:pStyle w:val="Normal"/>
-        <w:bidi w:val="0"/>
-        <w:jc w:val="left"/>
-        <w:rPr/>
-      </w:pPr>
-      <w:r>
-        <w:rPr/>
-      </w:r>
-    </w:p>
-    <w:p>
-      <w:pPr>
-        <w:pStyle w:val="Normal"/>
-        <w:bidi w:val="0"/>
-        <w:jc w:val="left"/>
-        <w:rPr/>
-      </w:pPr>
-      <w:r>
-        <w:rPr/>
-        <w:t>2. At a score of 5 how can you range the performance and functionality of the manual system</w:t>
-      </w:r>
-      <w:r>
-        <w:rPr/>
-        <w:t>(Tick one)</w:t>
+        <w:t>Proceed Below if your answer above is Manual</w:t>
+      </w:r>
+    </w:p>
+    <w:p>
+      <w:pPr>
+        <w:pStyle w:val="Normal"/>
+        <w:bidi w:val="0"/>
+        <w:jc w:val="left"/>
+        <w:rPr/>
+      </w:pPr>
+      <w:r>
+        <w:rPr/>
+      </w:r>
+    </w:p>
+    <w:p>
+      <w:pPr>
+        <w:pStyle w:val="Normal"/>
+        <w:bidi w:val="0"/>
+        <w:jc w:val="left"/>
+        <w:rPr/>
+      </w:pPr>
+      <w:r>
+        <w:rPr/>
+        <w:t>2. At a score of 5 how can you range the performance and functionality of the manual system(Tick one)</w:t>
       </w:r>
     </w:p>
     <w:p>
@@ -411,7 +399,7 @@
         <mc:AlternateContent>
           <mc:Choice Requires="wps">
             <w:drawing>
-              <wp:anchor behindDoc="0" distT="0" distB="0" distL="0" distR="0" simplePos="0" locked="0" layoutInCell="0" allowOverlap="1" relativeHeight="4">
+              <wp:anchor behindDoc="0" distT="635" distB="635" distL="635" distR="635" simplePos="0" locked="0" layoutInCell="0" allowOverlap="1" relativeHeight="4">
                 <wp:simplePos x="0" y="0"/>
                 <wp:positionH relativeFrom="column">
                   <wp:posOffset>242570</wp:posOffset>
@@ -459,8 +447,8 @@
           </mc:Choice>
           <mc:Fallback>
             <w:pict>
-              <v:rect id="shape_0" ID="Shape 3" fillcolor="white" stroked="t" o:allowincell="f" style="position:absolute;margin-left:19.1pt;margin-top:1.6pt;width:14.95pt;height:14.95pt;mso-wrap-style:none;v-text-anchor:middle">
-                <v:fill o:detectmouseclick="t" color2="black"/>
+              <v:rect id="shape_0" ID="Shape 3" path="m0,0l-2147483645,0l-2147483645,-2147483646l0,-2147483646xe" fillcolor="white" stroked="t" o:allowincell="f" style="position:absolute;margin-left:19.1pt;margin-top:1.6pt;width:14.95pt;height:14.95pt;mso-wrap-style:none;v-text-anchor:middle">
+                <v:fill o:detectmouseclick="t" type="solid" color2="black"/>
                 <v:stroke color="#3465a4" joinstyle="round" endcap="flat"/>
                 <w10:wrap type="none"/>
               </v:rect>
@@ -470,7 +458,7 @@
         <mc:AlternateContent>
           <mc:Choice Requires="wps">
             <w:drawing>
-              <wp:anchor behindDoc="0" distT="0" distB="0" distL="0" distR="0" simplePos="0" locked="0" layoutInCell="0" allowOverlap="1" relativeHeight="5">
+              <wp:anchor behindDoc="0" distT="635" distB="635" distL="635" distR="635" simplePos="0" locked="0" layoutInCell="0" allowOverlap="1" relativeHeight="5">
                 <wp:simplePos x="0" y="0"/>
                 <wp:positionH relativeFrom="column">
                   <wp:posOffset>683260</wp:posOffset>
@@ -518,8 +506,8 @@
           </mc:Choice>
           <mc:Fallback>
             <w:pict>
-              <v:rect id="shape_0" ID="Shape 4" fillcolor="white" stroked="t" o:allowincell="f" style="position:absolute;margin-left:53.8pt;margin-top:1.6pt;width:14.95pt;height:14.95pt;mso-wrap-style:none;v-text-anchor:middle">
-                <v:fill o:detectmouseclick="t" color2="black"/>
+              <v:rect id="shape_0" ID="Shape 4" path="m0,0l-2147483645,0l-2147483645,-2147483646l0,-2147483646xe" fillcolor="white" stroked="t" o:allowincell="f" style="position:absolute;margin-left:53.8pt;margin-top:1.6pt;width:14.95pt;height:14.95pt;mso-wrap-style:none;v-text-anchor:middle">
+                <v:fill o:detectmouseclick="t" type="solid" color2="black"/>
                 <v:stroke color="#3465a4" joinstyle="round" endcap="flat"/>
                 <w10:wrap type="none"/>
               </v:rect>
@@ -529,7 +517,7 @@
         <mc:AlternateContent>
           <mc:Choice Requires="wps">
             <w:drawing>
-              <wp:anchor behindDoc="0" distT="0" distB="0" distL="0" distR="0" simplePos="0" locked="0" layoutInCell="0" allowOverlap="1" relativeHeight="6">
+              <wp:anchor behindDoc="0" distT="635" distB="635" distL="635" distR="635" simplePos="0" locked="0" layoutInCell="0" allowOverlap="1" relativeHeight="6">
                 <wp:simplePos x="0" y="0"/>
                 <wp:positionH relativeFrom="column">
                   <wp:posOffset>1147445</wp:posOffset>
@@ -577,8 +565,8 @@
           </mc:Choice>
           <mc:Fallback>
             <w:pict>
-              <v:rect id="shape_0" ID="Shape 5" fillcolor="white" stroked="t" o:allowincell="f" style="position:absolute;margin-left:90.35pt;margin-top:1.6pt;width:14.95pt;height:14.95pt;mso-wrap-style:none;v-text-anchor:middle">
-                <v:fill o:detectmouseclick="t" color2="black"/>
+              <v:rect id="shape_0" ID="Shape 5" path="m0,0l-2147483645,0l-2147483645,-2147483646l0,-2147483646xe" fillcolor="white" stroked="t" o:allowincell="f" style="position:absolute;margin-left:90.35pt;margin-top:1.6pt;width:14.95pt;height:14.95pt;mso-wrap-style:none;v-text-anchor:middle">
+                <v:fill o:detectmouseclick="t" type="solid" color2="black"/>
                 <v:stroke color="#3465a4" joinstyle="round" endcap="flat"/>
                 <w10:wrap type="none"/>
               </v:rect>
@@ -588,7 +576,7 @@
         <mc:AlternateContent>
           <mc:Choice Requires="wps">
             <w:drawing>
-              <wp:anchor behindDoc="0" distT="0" distB="0" distL="0" distR="0" simplePos="0" locked="0" layoutInCell="0" allowOverlap="1" relativeHeight="7">
+              <wp:anchor behindDoc="0" distT="635" distB="635" distL="635" distR="635" simplePos="0" locked="0" layoutInCell="0" allowOverlap="1" relativeHeight="7">
                 <wp:simplePos x="0" y="0"/>
                 <wp:positionH relativeFrom="column">
                   <wp:posOffset>1593850</wp:posOffset>
@@ -636,8 +624,8 @@
           </mc:Choice>
           <mc:Fallback>
             <w:pict>
-              <v:rect id="shape_0" ID="Shape 6" fillcolor="white" stroked="t" o:allowincell="f" style="position:absolute;margin-left:125.5pt;margin-top:1.6pt;width:14.95pt;height:14.95pt;mso-wrap-style:none;v-text-anchor:middle">
-                <v:fill o:detectmouseclick="t" color2="black"/>
+              <v:rect id="shape_0" ID="Shape 6" path="m0,0l-2147483645,0l-2147483645,-2147483646l0,-2147483646xe" fillcolor="white" stroked="t" o:allowincell="f" style="position:absolute;margin-left:125.5pt;margin-top:1.6pt;width:14.95pt;height:14.95pt;mso-wrap-style:none;v-text-anchor:middle">
+                <v:fill o:detectmouseclick="t" type="solid" color2="black"/>
                 <v:stroke color="#3465a4" joinstyle="round" endcap="flat"/>
                 <w10:wrap type="none"/>
               </v:rect>
@@ -647,7 +635,7 @@
         <mc:AlternateContent>
           <mc:Choice Requires="wps">
             <w:drawing>
-              <wp:anchor behindDoc="0" distT="0" distB="0" distL="0" distR="0" simplePos="0" locked="0" layoutInCell="0" allowOverlap="1" relativeHeight="8">
+              <wp:anchor behindDoc="0" distT="635" distB="635" distL="635" distR="635" simplePos="0" locked="0" layoutInCell="0" allowOverlap="1" relativeHeight="8">
                 <wp:simplePos x="0" y="0"/>
                 <wp:positionH relativeFrom="column">
                   <wp:posOffset>2046605</wp:posOffset>
@@ -695,8 +683,8 @@
           </mc:Choice>
           <mc:Fallback>
             <w:pict>
-              <v:rect id="shape_0" ID="Shape 7" fillcolor="white" stroked="t" o:allowincell="f" style="position:absolute;margin-left:161.15pt;margin-top:1.6pt;width:14.95pt;height:14.95pt;mso-wrap-style:none;v-text-anchor:middle">
-                <v:fill o:detectmouseclick="t" color2="black"/>
+              <v:rect id="shape_0" ID="Shape 7" path="m0,0l-2147483645,0l-2147483645,-2147483646l0,-2147483646xe" fillcolor="white" stroked="t" o:allowincell="f" style="position:absolute;margin-left:161.15pt;margin-top:1.6pt;width:14.95pt;height:14.95pt;mso-wrap-style:none;v-text-anchor:middle">
+                <v:fill o:detectmouseclick="t" type="solid" color2="black"/>
                 <v:stroke color="#3465a4" joinstyle="round" endcap="flat"/>
                 <w10:wrap type="none"/>
               </v:rect>
@@ -738,11 +726,7 @@
       </w:pPr>
       <w:r>
         <w:rPr/>
-        <w:t>3. Are you interested in using a digital system in your day to day business transactions</w:t>
-      </w:r>
-      <w:r>
-        <w:rPr/>
-        <w:t>(Tick one)</w:t>
+        <w:t>3. Are you interested in using a digital system in your day to day business transactions(Tick one)</w:t>
       </w:r>
     </w:p>
     <w:p>
@@ -756,7 +740,7 @@
         <mc:AlternateContent>
           <mc:Choice Requires="wps">
             <w:drawing>
-              <wp:anchor behindDoc="0" distT="0" distB="0" distL="0" distR="0" simplePos="0" locked="0" layoutInCell="0" allowOverlap="1" relativeHeight="9">
+              <wp:anchor behindDoc="0" distT="635" distB="635" distL="635" distR="635" simplePos="0" locked="0" layoutInCell="0" allowOverlap="1" relativeHeight="9">
                 <wp:simplePos x="0" y="0"/>
                 <wp:positionH relativeFrom="column">
                   <wp:posOffset>242570</wp:posOffset>
@@ -804,8 +788,8 @@
           </mc:Choice>
           <mc:Fallback>
             <w:pict>
-              <v:rect id="shape_0" ID="Shape 8" fillcolor="white" stroked="t" o:allowincell="f" style="position:absolute;margin-left:19.1pt;margin-top:1.6pt;width:14.95pt;height:14.95pt;mso-wrap-style:none;v-text-anchor:middle">
-                <v:fill o:detectmouseclick="t" color2="black"/>
+              <v:rect id="shape_0" ID="Shape 8" path="m0,0l-2147483645,0l-2147483645,-2147483646l0,-2147483646xe" fillcolor="white" stroked="t" o:allowincell="f" style="position:absolute;margin-left:19.1pt;margin-top:1.6pt;width:14.95pt;height:14.95pt;mso-wrap-style:none;v-text-anchor:middle">
+                <v:fill o:detectmouseclick="t" type="solid" color2="black"/>
                 <v:stroke color="#3465a4" joinstyle="round" endcap="flat"/>
                 <w10:wrap type="none"/>
               </v:rect>
@@ -841,7 +825,7 @@
         <mc:AlternateContent>
           <mc:Choice Requires="wps">
             <w:drawing>
-              <wp:anchor behindDoc="0" distT="0" distB="0" distL="0" distR="0" simplePos="0" locked="0" layoutInCell="0" allowOverlap="1" relativeHeight="10">
+              <wp:anchor behindDoc="0" distT="635" distB="635" distL="635" distR="635" simplePos="0" locked="0" layoutInCell="0" allowOverlap="1" relativeHeight="10">
                 <wp:simplePos x="0" y="0"/>
                 <wp:positionH relativeFrom="column">
                   <wp:posOffset>242570</wp:posOffset>
@@ -889,8 +873,8 @@
           </mc:Choice>
           <mc:Fallback>
             <w:pict>
-              <v:rect id="shape_0" ID="Shape 9" fillcolor="white" stroked="t" o:allowincell="f" style="position:absolute;margin-left:19.1pt;margin-top:0.5pt;width:14.95pt;height:14.95pt;mso-wrap-style:none;v-text-anchor:middle">
-                <v:fill o:detectmouseclick="t" color2="black"/>
+              <v:rect id="shape_0" ID="Shape 9" path="m0,0l-2147483645,0l-2147483645,-2147483646l0,-2147483646xe" fillcolor="white" stroked="t" o:allowincell="f" style="position:absolute;margin-left:19.1pt;margin-top:0.5pt;width:14.95pt;height:14.95pt;mso-wrap-style:none;v-text-anchor:middle">
+                <v:fill o:detectmouseclick="t" type="solid" color2="black"/>
                 <v:stroke color="#3465a4" joinstyle="round" endcap="flat"/>
                 <w10:wrap type="none"/>
               </v:rect>
@@ -916,7 +900,7 @@
         <mc:AlternateContent>
           <mc:Choice Requires="wps">
             <w:drawing>
-              <wp:anchor behindDoc="0" distT="0" distB="0" distL="0" distR="0" simplePos="0" locked="0" layoutInCell="0" allowOverlap="1" relativeHeight="11">
+              <wp:anchor behindDoc="0" distT="635" distB="635" distL="635" distR="635" simplePos="0" locked="0" layoutInCell="0" allowOverlap="1" relativeHeight="11">
                 <wp:simplePos x="0" y="0"/>
                 <wp:positionH relativeFrom="column">
                   <wp:posOffset>242570</wp:posOffset>
@@ -964,8 +948,8 @@
           </mc:Choice>
           <mc:Fallback>
             <w:pict>
-              <v:rect id="shape_0" ID="Shape 10" fillcolor="white" stroked="t" o:allowincell="f" style="position:absolute;margin-left:19.1pt;margin-top:13.15pt;width:14.95pt;height:14.95pt;mso-wrap-style:none;v-text-anchor:middle">
-                <v:fill o:detectmouseclick="t" color2="black"/>
+              <v:rect id="shape_0" ID="Shape 10" path="m0,0l-2147483645,0l-2147483645,-2147483646l0,-2147483646xe" fillcolor="white" stroked="t" o:allowincell="f" style="position:absolute;margin-left:19.1pt;margin-top:13.15pt;width:14.95pt;height:14.95pt;mso-wrap-style:none;v-text-anchor:middle">
+                <v:fill o:detectmouseclick="t" type="solid" color2="black"/>
                 <v:stroke color="#3465a4" joinstyle="round" endcap="flat"/>
                 <w10:wrap type="none"/>
               </v:rect>
@@ -999,7 +983,7 @@
         <mc:AlternateContent>
           <mc:Choice Requires="wps">
             <w:drawing>
-              <wp:anchor behindDoc="0" distT="0" distB="0" distL="0" distR="0" simplePos="0" locked="0" layoutInCell="0" allowOverlap="1" relativeHeight="12">
+              <wp:anchor behindDoc="0" distT="635" distB="635" distL="635" distR="635" simplePos="0" locked="0" layoutInCell="0" allowOverlap="1" relativeHeight="12">
                 <wp:simplePos x="0" y="0"/>
                 <wp:positionH relativeFrom="column">
                   <wp:posOffset>242570</wp:posOffset>
@@ -1047,8 +1031,8 @@
           </mc:Choice>
           <mc:Fallback>
             <w:pict>
-              <v:rect id="shape_0" ID="Shape 11" fillcolor="white" stroked="t" o:allowincell="f" style="position:absolute;margin-left:19.1pt;margin-top:12.4pt;width:14.95pt;height:14.95pt;mso-wrap-style:none;v-text-anchor:middle">
-                <v:fill o:detectmouseclick="t" color2="black"/>
+              <v:rect id="shape_0" ID="Shape 11" path="m0,0l-2147483645,0l-2147483645,-2147483646l0,-2147483646xe" fillcolor="white" stroked="t" o:allowincell="f" style="position:absolute;margin-left:19.1pt;margin-top:12.4pt;width:14.95pt;height:14.95pt;mso-wrap-style:none;v-text-anchor:middle">
+                <v:fill o:detectmouseclick="t" type="solid" color2="black"/>
                 <v:stroke color="#3465a4" joinstyle="round" endcap="flat"/>
                 <w10:wrap type="none"/>
               </v:rect>
@@ -1082,7 +1066,7 @@
         <mc:AlternateContent>
           <mc:Choice Requires="wps">
             <w:drawing>
-              <wp:anchor behindDoc="0" distT="0" distB="0" distL="0" distR="0" simplePos="0" locked="0" layoutInCell="0" allowOverlap="1" relativeHeight="13">
+              <wp:anchor behindDoc="0" distT="635" distB="635" distL="635" distR="635" simplePos="0" locked="0" layoutInCell="0" allowOverlap="1" relativeHeight="13">
                 <wp:simplePos x="0" y="0"/>
                 <wp:positionH relativeFrom="column">
                   <wp:posOffset>242570</wp:posOffset>
@@ -1130,8 +1114,8 @@
           </mc:Choice>
           <mc:Fallback>
             <w:pict>
-              <v:rect id="shape_0" ID="Shape 12" fillcolor="white" stroked="t" o:allowincell="f" style="position:absolute;margin-left:19.1pt;margin-top:12.45pt;width:14.95pt;height:14.95pt;mso-wrap-style:none;v-text-anchor:middle">
-                <v:fill o:detectmouseclick="t" color2="black"/>
+              <v:rect id="shape_0" ID="Shape 12" path="m0,0l-2147483645,0l-2147483645,-2147483646l0,-2147483646xe" fillcolor="white" stroked="t" o:allowincell="f" style="position:absolute;margin-left:19.1pt;margin-top:12.45pt;width:14.95pt;height:14.95pt;mso-wrap-style:none;v-text-anchor:middle">
+                <v:fill o:detectmouseclick="t" type="solid" color2="black"/>
                 <v:stroke color="#3465a4" joinstyle="round" endcap="flat"/>
                 <w10:wrap type="none"/>
               </v:rect>
@@ -1175,7 +1159,7 @@
         <mc:AlternateContent>
           <mc:Choice Requires="wps">
             <w:drawing>
-              <wp:anchor behindDoc="0" distT="0" distB="0" distL="0" distR="0" simplePos="0" locked="0" layoutInCell="0" allowOverlap="1" relativeHeight="14">
+              <wp:anchor behindDoc="0" distT="635" distB="635" distL="635" distR="635" simplePos="0" locked="0" layoutInCell="0" allowOverlap="1" relativeHeight="14">
                 <wp:simplePos x="0" y="0"/>
                 <wp:positionH relativeFrom="column">
                   <wp:posOffset>242570</wp:posOffset>
@@ -1223,8 +1207,8 @@
           </mc:Choice>
           <mc:Fallback>
             <w:pict>
-              <v:rect id="shape_0" ID="Shape 13" fillcolor="white" stroked="t" o:allowincell="f" style="position:absolute;margin-left:19.1pt;margin-top:13.75pt;width:14.95pt;height:14.95pt;mso-wrap-style:none;v-text-anchor:middle">
-                <v:fill o:detectmouseclick="t" color2="black"/>
+              <v:rect id="shape_0" ID="Shape 13" path="m0,0l-2147483645,0l-2147483645,-2147483646l0,-2147483646xe" fillcolor="white" stroked="t" o:allowincell="f" style="position:absolute;margin-left:19.1pt;margin-top:13.75pt;width:14.95pt;height:14.95pt;mso-wrap-style:none;v-text-anchor:middle">
+                <v:fill o:detectmouseclick="t" type="solid" color2="black"/>
                 <v:stroke color="#3465a4" joinstyle="round" endcap="flat"/>
                 <w10:wrap type="none"/>
               </v:rect>
@@ -1234,11 +1218,7 @@
       </w:r>
       <w:r>
         <w:rPr/>
-        <w:t xml:space="preserve">4. </w:t>
-      </w:r>
-      <w:r>
-        <w:rPr/>
-        <w:t>If Averagely Interested or above why change the current system (Tick All that applies)</w:t>
+        <w:t>4. If Averagely Interested or above why change the current system (Tick All that applies)</w:t>
       </w:r>
     </w:p>
     <w:p>
@@ -1251,9 +1231,6 @@
       <w:r>
         <w:rPr/>
         <w:tab/>
-      </w:r>
-      <w:r>
-        <w:rPr/>
         <w:t>The existing system is slow</w:t>
       </w:r>
     </w:p>
@@ -1269,7 +1246,7 @@
         <mc:AlternateContent>
           <mc:Choice Requires="wps">
             <w:drawing>
-              <wp:anchor behindDoc="0" distT="0" distB="0" distL="0" distR="0" simplePos="0" locked="0" layoutInCell="0" allowOverlap="1" relativeHeight="15">
+              <wp:anchor behindDoc="0" distT="635" distB="635" distL="635" distR="635" simplePos="0" locked="0" layoutInCell="0" allowOverlap="1" relativeHeight="15">
                 <wp:simplePos x="0" y="0"/>
                 <wp:positionH relativeFrom="column">
                   <wp:posOffset>242570</wp:posOffset>
@@ -1317,8 +1294,8 @@
           </mc:Choice>
           <mc:Fallback>
             <w:pict>
-              <v:rect id="shape_0" ID="Shape 14" fillcolor="white" stroked="t" o:allowincell="f" style="position:absolute;margin-left:19.1pt;margin-top:12.95pt;width:14.95pt;height:14.95pt;mso-wrap-style:none;v-text-anchor:middle">
-                <v:fill o:detectmouseclick="t" color2="black"/>
+              <v:rect id="shape_0" ID="Shape 14" path="m0,0l-2147483645,0l-2147483645,-2147483646l0,-2147483646xe" fillcolor="white" stroked="t" o:allowincell="f" style="position:absolute;margin-left:19.1pt;margin-top:12.95pt;width:14.95pt;height:14.95pt;mso-wrap-style:none;v-text-anchor:middle">
+                <v:fill o:detectmouseclick="t" type="solid" color2="black"/>
                 <v:stroke color="#3465a4" joinstyle="round" endcap="flat"/>
                 <w10:wrap type="none"/>
               </v:rect>
@@ -1337,9 +1314,6 @@
       <w:r>
         <w:rPr/>
         <w:tab/>
-      </w:r>
-      <w:r>
-        <w:rPr/>
         <w:t>The existing system is not secure</w:t>
       </w:r>
     </w:p>
@@ -1355,7 +1329,7 @@
         <mc:AlternateContent>
           <mc:Choice Requires="wps">
             <w:drawing>
-              <wp:anchor behindDoc="0" distT="0" distB="0" distL="0" distR="0" simplePos="0" locked="0" layoutInCell="0" allowOverlap="1" relativeHeight="16">
+              <wp:anchor behindDoc="0" distT="635" distB="635" distL="635" distR="635" simplePos="0" locked="0" layoutInCell="0" allowOverlap="1" relativeHeight="16">
                 <wp:simplePos x="0" y="0"/>
                 <wp:positionH relativeFrom="column">
                   <wp:posOffset>242570</wp:posOffset>
@@ -1403,8 +1377,8 @@
           </mc:Choice>
           <mc:Fallback>
             <w:pict>
-              <v:rect id="shape_0" ID="Shape 15" fillcolor="white" stroked="t" o:allowincell="f" style="position:absolute;margin-left:19.1pt;margin-top:12.05pt;width:14.95pt;height:14.95pt;mso-wrap-style:none;v-text-anchor:middle">
-                <v:fill o:detectmouseclick="t" color2="black"/>
+              <v:rect id="shape_0" ID="Shape 15" path="m0,0l-2147483645,0l-2147483645,-2147483646l0,-2147483646xe" fillcolor="white" stroked="t" o:allowincell="f" style="position:absolute;margin-left:19.1pt;margin-top:12.05pt;width:14.95pt;height:14.95pt;mso-wrap-style:none;v-text-anchor:middle">
+                <v:fill o:detectmouseclick="t" type="solid" color2="black"/>
                 <v:stroke color="#3465a4" joinstyle="round" endcap="flat"/>
                 <w10:wrap type="none"/>
               </v:rect>
@@ -1423,9 +1397,6 @@
       <w:r>
         <w:rPr/>
         <w:tab/>
-      </w:r>
-      <w:r>
-        <w:rPr/>
         <w:t>The existing system does not support delivery</w:t>
       </w:r>
     </w:p>
@@ -1451,7 +1422,7 @@
         <mc:AlternateContent>
           <mc:Choice Requires="wps">
             <w:drawing>
-              <wp:anchor behindDoc="0" distT="0" distB="0" distL="0" distR="0" simplePos="0" locked="0" layoutInCell="0" allowOverlap="1" relativeHeight="17">
+              <wp:anchor behindDoc="0" distT="635" distB="635" distL="635" distR="635" simplePos="0" locked="0" layoutInCell="0" allowOverlap="1" relativeHeight="17">
                 <wp:simplePos x="0" y="0"/>
                 <wp:positionH relativeFrom="column">
                   <wp:posOffset>242570</wp:posOffset>
@@ -1499,8 +1470,8 @@
           </mc:Choice>
           <mc:Fallback>
             <w:pict>
-              <v:rect id="shape_0" ID="Shape 16" fillcolor="white" stroked="t" o:allowincell="f" style="position:absolute;margin-left:19.1pt;margin-top:0.6pt;width:14.95pt;height:14.95pt;mso-wrap-style:none;v-text-anchor:middle">
-                <v:fill o:detectmouseclick="t" color2="black"/>
+              <v:rect id="shape_0" ID="Shape 16" path="m0,0l-2147483645,0l-2147483645,-2147483646l0,-2147483646xe" fillcolor="white" stroked="t" o:allowincell="f" style="position:absolute;margin-left:19.1pt;margin-top:0.6pt;width:14.95pt;height:14.95pt;mso-wrap-style:none;v-text-anchor:middle">
+                <v:fill o:detectmouseclick="t" type="solid" color2="black"/>
                 <v:stroke color="#3465a4" joinstyle="round" endcap="flat"/>
                 <w10:wrap type="none"/>
               </v:rect>
@@ -1511,10 +1482,1877 @@
       <w:r>
         <w:rPr/>
         <w:tab/>
-      </w:r>
-      <w:r>
-        <w:rPr/>
         <w:t>The existing system consumes a lot of space in terms of storage</w:t>
+      </w:r>
+    </w:p>
+    <w:p>
+      <w:pPr>
+        <w:pStyle w:val="Normal"/>
+        <w:bidi w:val="0"/>
+        <w:jc w:val="left"/>
+        <w:rPr/>
+      </w:pPr>
+      <w:r>
+        <w:rPr/>
+      </w:r>
+      <w:r>
+        <w:br w:type="page"/>
+      </w:r>
+    </w:p>
+    <w:p>
+      <w:pPr>
+        <w:pStyle w:val="Normal"/>
+        <w:bidi w:val="0"/>
+        <w:jc w:val="center"/>
+        <w:rPr>
+          <w:b/>
+          <w:b/>
+          <w:bCs/>
+          <w:u w:val="single"/>
+        </w:rPr>
+      </w:pPr>
+      <w:r>
+        <w:rPr>
+          <w:b/>
+          <w:bCs/>
+          <w:u w:val="single"/>
+        </w:rPr>
+        <w:t>Online Second Hand Books Purchase and Delivery System Questionnaires</w:t>
+      </w:r>
+    </w:p>
+    <w:p>
+      <w:pPr>
+        <w:pStyle w:val="Normal"/>
+        <w:bidi w:val="0"/>
+        <w:jc w:val="left"/>
+        <w:rPr/>
+      </w:pPr>
+      <w:r>
+        <w:rPr/>
+      </w:r>
+    </w:p>
+    <w:p>
+      <w:pPr>
+        <w:pStyle w:val="Normal"/>
+        <w:bidi w:val="0"/>
+        <w:jc w:val="left"/>
+        <w:rPr>
+          <w:u w:val="single"/>
+        </w:rPr>
+      </w:pPr>
+      <w:r>
+        <w:rPr>
+          <w:u w:val="single"/>
+        </w:rPr>
+        <w:t>Staff Optional</w:t>
+      </w:r>
+    </w:p>
+    <w:p>
+      <w:pPr>
+        <w:pStyle w:val="Normal"/>
+        <w:bidi w:val="0"/>
+        <w:jc w:val="left"/>
+        <w:rPr/>
+      </w:pPr>
+      <w:r>
+        <w:rPr/>
+        <w:t>Name: …………………………………………………………………………………………………</w:t>
+      </w:r>
+    </w:p>
+    <w:p>
+      <w:pPr>
+        <w:pStyle w:val="Normal"/>
+        <w:bidi w:val="0"/>
+        <w:jc w:val="left"/>
+        <w:rPr/>
+      </w:pPr>
+      <w:r>
+        <w:rPr/>
+      </w:r>
+    </w:p>
+    <w:p>
+      <w:pPr>
+        <w:pStyle w:val="Normal"/>
+        <w:bidi w:val="0"/>
+        <w:jc w:val="left"/>
+        <w:rPr/>
+      </w:pPr>
+      <w:r>
+        <w:rPr/>
+        <w:t>Occupation: ……………………………………………………………………………………………</w:t>
+      </w:r>
+    </w:p>
+    <w:p>
+      <w:pPr>
+        <w:pStyle w:val="Normal"/>
+        <w:bidi w:val="0"/>
+        <w:jc w:val="left"/>
+        <w:rPr/>
+      </w:pPr>
+      <w:r>
+        <w:rPr/>
+      </w:r>
+    </w:p>
+    <w:p>
+      <w:pPr>
+        <w:pStyle w:val="Normal"/>
+        <w:bidi w:val="0"/>
+        <w:jc w:val="left"/>
+        <w:rPr>
+          <w:u w:val="single"/>
+        </w:rPr>
+      </w:pPr>
+      <w:r>
+        <w:rPr>
+          <w:u w:val="single"/>
+        </w:rPr>
+        <w:t>Customer Optional</w:t>
+      </w:r>
+    </w:p>
+    <w:p>
+      <w:pPr>
+        <w:pStyle w:val="Normal"/>
+        <w:bidi w:val="0"/>
+        <w:jc w:val="left"/>
+        <w:rPr/>
+      </w:pPr>
+      <w:r>
+        <w:rPr/>
+        <w:t>Name: …………………………………………………………………………………………………</w:t>
+      </w:r>
+    </w:p>
+    <w:p>
+      <w:pPr>
+        <w:pStyle w:val="Normal"/>
+        <w:bidi w:val="0"/>
+        <w:jc w:val="left"/>
+        <w:rPr/>
+      </w:pPr>
+      <w:r>
+        <w:rPr/>
+      </w:r>
+    </w:p>
+    <w:p>
+      <w:pPr>
+        <w:pStyle w:val="Normal"/>
+        <w:bidi w:val="0"/>
+        <w:jc w:val="left"/>
+        <w:rPr/>
+      </w:pPr>
+      <w:r>
+        <w:rPr/>
+        <w:t>Occupation: ……………………………………………………………………………………………</w:t>
+      </w:r>
+    </w:p>
+    <w:p>
+      <w:pPr>
+        <w:pStyle w:val="Normal"/>
+        <w:bidi w:val="0"/>
+        <w:jc w:val="left"/>
+        <w:rPr/>
+      </w:pPr>
+      <w:r>
+        <w:rPr/>
+      </w:r>
+    </w:p>
+    <w:p>
+      <w:pPr>
+        <w:pStyle w:val="Normal"/>
+        <w:numPr>
+          <w:ilvl w:val="0"/>
+          <w:numId w:val="2"/>
+        </w:numPr>
+        <w:bidi w:val="0"/>
+        <w:jc w:val="left"/>
+        <w:rPr/>
+      </w:pPr>
+      <w:r>
+        <w:rPr/>
+        <w:t>Have you ever used an online system to purchase a book?</w:t>
+      </w:r>
+    </w:p>
+    <w:p>
+      <w:pPr>
+        <w:pStyle w:val="Normal"/>
+        <w:bidi w:val="0"/>
+        <w:jc w:val="left"/>
+        <w:rPr/>
+      </w:pPr>
+      <w:r>
+        <w:rPr/>
+        <w:tab/>
+      </w:r>
+      <w:r>
+        <mc:AlternateContent>
+          <mc:Choice Requires="wps">
+            <w:drawing>
+              <wp:anchor behindDoc="0" distT="635" distB="635" distL="635" distR="635" simplePos="0" locked="0" layoutInCell="0" allowOverlap="1" relativeHeight="18">
+                <wp:simplePos x="0" y="0"/>
+                <wp:positionH relativeFrom="column">
+                  <wp:posOffset>466725</wp:posOffset>
+                </wp:positionH>
+                <wp:positionV relativeFrom="paragraph">
+                  <wp:posOffset>635</wp:posOffset>
+                </wp:positionV>
+                <wp:extent cx="190500" cy="190500"/>
+                <wp:effectExtent l="635" t="635" r="635" b="635"/>
+                <wp:wrapNone/>
+                <wp:docPr id="17" name="Shape 17"/>
+                <a:graphic xmlns:a="http://schemas.openxmlformats.org/drawingml/2006/main">
+                  <a:graphicData uri="http://schemas.microsoft.com/office/word/2010/wordprocessingShape">
+                    <wps:wsp>
+                      <wps:cNvSpPr/>
+                      <wps:spPr>
+                        <a:xfrm>
+                          <a:off x="0" y="0"/>
+                          <a:ext cx="190440" cy="190440"/>
+                        </a:xfrm>
+                        <a:prstGeom prst="rect">
+                          <a:avLst/>
+                        </a:prstGeom>
+                        <a:solidFill>
+                          <a:srgbClr val="ffffff"/>
+                        </a:solidFill>
+                        <a:ln w="0">
+                          <a:solidFill>
+                            <a:srgbClr val="3465a4"/>
+                          </a:solidFill>
+                        </a:ln>
+                      </wps:spPr>
+                      <wps:style>
+                        <a:lnRef idx="0"/>
+                        <a:fillRef idx="0"/>
+                        <a:effectRef idx="0"/>
+                        <a:fontRef idx="minor"/>
+                      </wps:style>
+                      <wps:bodyPr/>
+                    </wps:wsp>
+                  </a:graphicData>
+                </a:graphic>
+              </wp:anchor>
+            </w:drawing>
+          </mc:Choice>
+          <mc:Fallback>
+            <w:pict>
+              <v:rect id="shape_0" ID="Shape 17" path="m0,0l-2147483645,0l-2147483645,-2147483646l0,-2147483646xe" fillcolor="white" stroked="t" o:allowincell="f" style="position:absolute;margin-left:36.75pt;margin-top:0.05pt;width:14.95pt;height:14.95pt;mso-wrap-style:none;v-text-anchor:middle">
+                <v:fill o:detectmouseclick="t" type="solid" color2="black"/>
+                <v:stroke color="#3465a4" joinstyle="round" endcap="flat"/>
+                <w10:wrap type="none"/>
+              </v:rect>
+            </w:pict>
+          </mc:Fallback>
+        </mc:AlternateContent>
+      </w:r>
+      <w:r>
+        <w:rPr/>
+        <w:t xml:space="preserve">       Yes</w:t>
+      </w:r>
+    </w:p>
+    <w:p>
+      <w:pPr>
+        <w:pStyle w:val="Normal"/>
+        <w:bidi w:val="0"/>
+        <w:jc w:val="left"/>
+        <w:rPr/>
+      </w:pPr>
+      <w:r>
+        <w:rPr/>
+      </w:r>
+    </w:p>
+    <w:p>
+      <w:pPr>
+        <w:pStyle w:val="Normal"/>
+        <w:bidi w:val="0"/>
+        <w:jc w:val="left"/>
+        <w:rPr/>
+      </w:pPr>
+      <w:r>
+        <mc:AlternateContent>
+          <mc:Choice Requires="wps">
+            <w:drawing>
+              <wp:anchor behindDoc="0" distT="635" distB="635" distL="635" distR="635" simplePos="0" locked="0" layoutInCell="0" allowOverlap="1" relativeHeight="19">
+                <wp:simplePos x="0" y="0"/>
+                <wp:positionH relativeFrom="column">
+                  <wp:posOffset>459105</wp:posOffset>
+                </wp:positionH>
+                <wp:positionV relativeFrom="paragraph">
+                  <wp:posOffset>10795</wp:posOffset>
+                </wp:positionV>
+                <wp:extent cx="191135" cy="191135"/>
+                <wp:effectExtent l="1270" t="1270" r="0" b="0"/>
+                <wp:wrapNone/>
+                <wp:docPr id="18" name="Shape 18"/>
+                <a:graphic xmlns:a="http://schemas.openxmlformats.org/drawingml/2006/main">
+                  <a:graphicData uri="http://schemas.microsoft.com/office/word/2010/wordprocessingShape">
+                    <wps:wsp>
+                      <wps:cNvSpPr/>
+                      <wps:spPr>
+                        <a:xfrm>
+                          <a:off x="0" y="0"/>
+                          <a:ext cx="191160" cy="191160"/>
+                        </a:xfrm>
+                        <a:prstGeom prst="rect">
+                          <a:avLst/>
+                        </a:prstGeom>
+                        <a:solidFill>
+                          <a:srgbClr val="ffffff"/>
+                        </a:solidFill>
+                        <a:ln w="0">
+                          <a:solidFill>
+                            <a:srgbClr val="3465a4"/>
+                          </a:solidFill>
+                        </a:ln>
+                      </wps:spPr>
+                      <wps:style>
+                        <a:lnRef idx="0"/>
+                        <a:fillRef idx="0"/>
+                        <a:effectRef idx="0"/>
+                        <a:fontRef idx="minor"/>
+                      </wps:style>
+                      <wps:bodyPr/>
+                    </wps:wsp>
+                  </a:graphicData>
+                </a:graphic>
+              </wp:anchor>
+            </w:drawing>
+          </mc:Choice>
+          <mc:Fallback>
+            <w:pict>
+              <v:rect id="shape_0" ID="Shape 18" path="m0,0l-2147483645,0l-2147483645,-2147483646l0,-2147483646xe" fillcolor="white" stroked="t" o:allowincell="f" style="position:absolute;margin-left:36.15pt;margin-top:0.85pt;width:15pt;height:15pt;mso-wrap-style:none;v-text-anchor:middle">
+                <v:fill o:detectmouseclick="t" type="solid" color2="black"/>
+                <v:stroke color="#3465a4" joinstyle="round" endcap="flat"/>
+                <w10:wrap type="none"/>
+              </v:rect>
+            </w:pict>
+          </mc:Fallback>
+        </mc:AlternateContent>
+      </w:r>
+      <w:r>
+        <w:rPr/>
+        <w:tab/>
+        <w:t xml:space="preserve">       No</w:t>
+      </w:r>
+    </w:p>
+    <w:p>
+      <w:pPr>
+        <w:pStyle w:val="Normal"/>
+        <w:bidi w:val="0"/>
+        <w:jc w:val="left"/>
+        <w:rPr/>
+      </w:pPr>
+      <w:r>
+        <w:rPr/>
+      </w:r>
+    </w:p>
+    <w:p>
+      <w:pPr>
+        <w:pStyle w:val="Normal"/>
+        <w:numPr>
+          <w:ilvl w:val="0"/>
+          <w:numId w:val="2"/>
+        </w:numPr>
+        <w:bidi w:val="0"/>
+        <w:jc w:val="left"/>
+        <w:rPr/>
+      </w:pPr>
+      <w:r>
+        <w:rPr/>
+        <w:t>If your answer above is yes… What kind of a book did you buy</w:t>
+      </w:r>
+    </w:p>
+    <w:p>
+      <w:pPr>
+        <w:pStyle w:val="Normal"/>
+        <w:numPr>
+          <w:ilvl w:val="0"/>
+          <w:numId w:val="0"/>
+        </w:numPr>
+        <w:bidi w:val="0"/>
+        <w:ind w:left="720" w:hanging="0"/>
+        <w:jc w:val="left"/>
+        <w:rPr/>
+      </w:pPr>
+      <w:r>
+        <mc:AlternateContent>
+          <mc:Choice Requires="wps">
+            <w:drawing>
+              <wp:anchor behindDoc="0" distT="635" distB="635" distL="635" distR="635" simplePos="0" locked="0" layoutInCell="0" allowOverlap="1" relativeHeight="20">
+                <wp:simplePos x="0" y="0"/>
+                <wp:positionH relativeFrom="column">
+                  <wp:posOffset>473710</wp:posOffset>
+                </wp:positionH>
+                <wp:positionV relativeFrom="paragraph">
+                  <wp:posOffset>33020</wp:posOffset>
+                </wp:positionV>
+                <wp:extent cx="190500" cy="190500"/>
+                <wp:effectExtent l="635" t="635" r="635" b="635"/>
+                <wp:wrapNone/>
+                <wp:docPr id="19" name="Shape 19"/>
+                <a:graphic xmlns:a="http://schemas.openxmlformats.org/drawingml/2006/main">
+                  <a:graphicData uri="http://schemas.microsoft.com/office/word/2010/wordprocessingShape">
+                    <wps:wsp>
+                      <wps:cNvSpPr/>
+                      <wps:spPr>
+                        <a:xfrm>
+                          <a:off x="0" y="0"/>
+                          <a:ext cx="190440" cy="190440"/>
+                        </a:xfrm>
+                        <a:prstGeom prst="rect">
+                          <a:avLst/>
+                        </a:prstGeom>
+                        <a:solidFill>
+                          <a:srgbClr val="ffffff"/>
+                        </a:solidFill>
+                        <a:ln w="0">
+                          <a:solidFill>
+                            <a:srgbClr val="3465a4"/>
+                          </a:solidFill>
+                        </a:ln>
+                      </wps:spPr>
+                      <wps:style>
+                        <a:lnRef idx="0"/>
+                        <a:fillRef idx="0"/>
+                        <a:effectRef idx="0"/>
+                        <a:fontRef idx="minor"/>
+                      </wps:style>
+                      <wps:bodyPr/>
+                    </wps:wsp>
+                  </a:graphicData>
+                </a:graphic>
+              </wp:anchor>
+            </w:drawing>
+          </mc:Choice>
+          <mc:Fallback>
+            <w:pict>
+              <v:rect id="shape_0" ID="Shape 19" path="m0,0l-2147483645,0l-2147483645,-2147483646l0,-2147483646xe" fillcolor="white" stroked="t" o:allowincell="f" style="position:absolute;margin-left:37.3pt;margin-top:2.6pt;width:14.95pt;height:14.95pt;mso-wrap-style:none;v-text-anchor:middle">
+                <v:fill o:detectmouseclick="t" type="solid" color2="black"/>
+                <v:stroke color="#3465a4" joinstyle="round" endcap="flat"/>
+                <w10:wrap type="none"/>
+              </v:rect>
+            </w:pict>
+          </mc:Fallback>
+        </mc:AlternateContent>
+      </w:r>
+      <w:r>
+        <w:rPr/>
+        <w:t xml:space="preserve">      </w:t>
+      </w:r>
+      <w:r>
+        <w:rPr/>
+        <w:t>First Hand Book</w:t>
+      </w:r>
+    </w:p>
+    <w:p>
+      <w:pPr>
+        <w:pStyle w:val="Normal"/>
+        <w:bidi w:val="0"/>
+        <w:jc w:val="left"/>
+        <w:rPr/>
+      </w:pPr>
+      <w:r>
+        <w:rPr/>
+      </w:r>
+    </w:p>
+    <w:p>
+      <w:pPr>
+        <w:pStyle w:val="Normal"/>
+        <w:bidi w:val="0"/>
+        <w:jc w:val="left"/>
+        <w:rPr/>
+      </w:pPr>
+      <w:r>
+        <mc:AlternateContent>
+          <mc:Choice Requires="wps">
+            <w:drawing>
+              <wp:anchor behindDoc="0" distT="635" distB="635" distL="635" distR="635" simplePos="0" locked="0" layoutInCell="0" allowOverlap="1" relativeHeight="21">
+                <wp:simplePos x="0" y="0"/>
+                <wp:positionH relativeFrom="column">
+                  <wp:posOffset>480695</wp:posOffset>
+                </wp:positionH>
+                <wp:positionV relativeFrom="paragraph">
+                  <wp:posOffset>4445</wp:posOffset>
+                </wp:positionV>
+                <wp:extent cx="190500" cy="190500"/>
+                <wp:effectExtent l="635" t="635" r="635" b="635"/>
+                <wp:wrapNone/>
+                <wp:docPr id="20" name="Shape 20"/>
+                <a:graphic xmlns:a="http://schemas.openxmlformats.org/drawingml/2006/main">
+                  <a:graphicData uri="http://schemas.microsoft.com/office/word/2010/wordprocessingShape">
+                    <wps:wsp>
+                      <wps:cNvSpPr/>
+                      <wps:spPr>
+                        <a:xfrm>
+                          <a:off x="0" y="0"/>
+                          <a:ext cx="190440" cy="190440"/>
+                        </a:xfrm>
+                        <a:prstGeom prst="rect">
+                          <a:avLst/>
+                        </a:prstGeom>
+                        <a:solidFill>
+                          <a:srgbClr val="ffffff"/>
+                        </a:solidFill>
+                        <a:ln w="0">
+                          <a:solidFill>
+                            <a:srgbClr val="3465a4"/>
+                          </a:solidFill>
+                        </a:ln>
+                      </wps:spPr>
+                      <wps:style>
+                        <a:lnRef idx="0"/>
+                        <a:fillRef idx="0"/>
+                        <a:effectRef idx="0"/>
+                        <a:fontRef idx="minor"/>
+                      </wps:style>
+                      <wps:bodyPr/>
+                    </wps:wsp>
+                  </a:graphicData>
+                </a:graphic>
+              </wp:anchor>
+            </w:drawing>
+          </mc:Choice>
+          <mc:Fallback>
+            <w:pict>
+              <v:rect id="shape_0" ID="Shape 20" path="m0,0l-2147483645,0l-2147483645,-2147483646l0,-2147483646xe" fillcolor="white" stroked="t" o:allowincell="f" style="position:absolute;margin-left:37.85pt;margin-top:0.35pt;width:14.95pt;height:14.95pt;mso-wrap-style:none;v-text-anchor:middle">
+                <v:fill o:detectmouseclick="t" type="solid" color2="black"/>
+                <v:stroke color="#3465a4" joinstyle="round" endcap="flat"/>
+                <w10:wrap type="none"/>
+              </v:rect>
+            </w:pict>
+          </mc:Fallback>
+        </mc:AlternateContent>
+      </w:r>
+      <w:r>
+        <w:rPr/>
+        <w:tab/>
+        <w:t xml:space="preserve">      Second Hand Book</w:t>
+      </w:r>
+    </w:p>
+    <w:p>
+      <w:pPr>
+        <w:pStyle w:val="Normal"/>
+        <w:bidi w:val="0"/>
+        <w:jc w:val="left"/>
+        <w:rPr/>
+      </w:pPr>
+      <w:r>
+        <w:rPr/>
+      </w:r>
+    </w:p>
+    <w:p>
+      <w:pPr>
+        <w:pStyle w:val="Normal"/>
+        <w:numPr>
+          <w:ilvl w:val="0"/>
+          <w:numId w:val="2"/>
+        </w:numPr>
+        <w:bidi w:val="0"/>
+        <w:jc w:val="left"/>
+        <w:rPr/>
+      </w:pPr>
+      <w:r>
+        <w:rPr/>
+        <w:t>Have you ever seen an online second hand online purchase and delivery system</w:t>
+      </w:r>
+    </w:p>
+    <w:p>
+      <w:pPr>
+        <w:pStyle w:val="Normal"/>
+        <w:numPr>
+          <w:ilvl w:val="0"/>
+          <w:numId w:val="0"/>
+        </w:numPr>
+        <w:bidi w:val="0"/>
+        <w:ind w:left="720" w:hanging="0"/>
+        <w:jc w:val="left"/>
+        <w:rPr/>
+      </w:pPr>
+      <w:r>
+        <w:rPr/>
+        <w:t xml:space="preserve">  </w:t>
+      </w:r>
+      <w:r>
+        <mc:AlternateContent>
+          <mc:Choice Requires="wps">
+            <w:drawing>
+              <wp:anchor behindDoc="0" distT="635" distB="635" distL="635" distR="635" simplePos="0" locked="0" layoutInCell="0" allowOverlap="1" relativeHeight="22">
+                <wp:simplePos x="0" y="0"/>
+                <wp:positionH relativeFrom="column">
+                  <wp:posOffset>480695</wp:posOffset>
+                </wp:positionH>
+                <wp:positionV relativeFrom="paragraph">
+                  <wp:posOffset>4445</wp:posOffset>
+                </wp:positionV>
+                <wp:extent cx="190500" cy="190500"/>
+                <wp:effectExtent l="635" t="635" r="635" b="635"/>
+                <wp:wrapNone/>
+                <wp:docPr id="21" name="Shape 21"/>
+                <a:graphic xmlns:a="http://schemas.openxmlformats.org/drawingml/2006/main">
+                  <a:graphicData uri="http://schemas.microsoft.com/office/word/2010/wordprocessingShape">
+                    <wps:wsp>
+                      <wps:cNvSpPr/>
+                      <wps:spPr>
+                        <a:xfrm>
+                          <a:off x="0" y="0"/>
+                          <a:ext cx="190440" cy="190440"/>
+                        </a:xfrm>
+                        <a:prstGeom prst="rect">
+                          <a:avLst/>
+                        </a:prstGeom>
+                        <a:solidFill>
+                          <a:srgbClr val="ffffff"/>
+                        </a:solidFill>
+                        <a:ln w="0">
+                          <a:solidFill>
+                            <a:srgbClr val="3465a4"/>
+                          </a:solidFill>
+                        </a:ln>
+                      </wps:spPr>
+                      <wps:style>
+                        <a:lnRef idx="0"/>
+                        <a:fillRef idx="0"/>
+                        <a:effectRef idx="0"/>
+                        <a:fontRef idx="minor"/>
+                      </wps:style>
+                      <wps:bodyPr/>
+                    </wps:wsp>
+                  </a:graphicData>
+                </a:graphic>
+              </wp:anchor>
+            </w:drawing>
+          </mc:Choice>
+          <mc:Fallback>
+            <w:pict>
+              <v:rect id="shape_0" ID="Shape 21" path="m0,0l-2147483645,0l-2147483645,-2147483646l0,-2147483646xe" fillcolor="white" stroked="t" o:allowincell="f" style="position:absolute;margin-left:37.85pt;margin-top:0.35pt;width:14.95pt;height:14.95pt;mso-wrap-style:none;v-text-anchor:middle">
+                <v:fill o:detectmouseclick="t" type="solid" color2="black"/>
+                <v:stroke color="#3465a4" joinstyle="round" endcap="flat"/>
+                <w10:wrap type="none"/>
+              </v:rect>
+            </w:pict>
+          </mc:Fallback>
+        </mc:AlternateContent>
+      </w:r>
+      <w:r>
+        <w:rPr/>
+        <w:t xml:space="preserve">    </w:t>
+      </w:r>
+      <w:r>
+        <w:rPr/>
+        <w:t>Yes</w:t>
+      </w:r>
+    </w:p>
+    <w:p>
+      <w:pPr>
+        <w:pStyle w:val="Normal"/>
+        <w:numPr>
+          <w:ilvl w:val="0"/>
+          <w:numId w:val="0"/>
+        </w:numPr>
+        <w:bidi w:val="0"/>
+        <w:ind w:left="720" w:hanging="0"/>
+        <w:jc w:val="left"/>
+        <w:rPr/>
+      </w:pPr>
+      <w:r>
+        <w:rPr/>
+      </w:r>
+    </w:p>
+    <w:p>
+      <w:pPr>
+        <w:pStyle w:val="Normal"/>
+        <w:numPr>
+          <w:ilvl w:val="0"/>
+          <w:numId w:val="0"/>
+        </w:numPr>
+        <w:bidi w:val="0"/>
+        <w:ind w:left="1080" w:hanging="0"/>
+        <w:jc w:val="left"/>
+        <w:rPr/>
+      </w:pPr>
+      <w:r>
+        <mc:AlternateContent>
+          <mc:Choice Requires="wps">
+            <w:drawing>
+              <wp:anchor behindDoc="0" distT="635" distB="635" distL="635" distR="635" simplePos="0" locked="0" layoutInCell="0" allowOverlap="1" relativeHeight="23">
+                <wp:simplePos x="0" y="0"/>
+                <wp:positionH relativeFrom="column">
+                  <wp:posOffset>480695</wp:posOffset>
+                </wp:positionH>
+                <wp:positionV relativeFrom="paragraph">
+                  <wp:posOffset>4445</wp:posOffset>
+                </wp:positionV>
+                <wp:extent cx="190500" cy="190500"/>
+                <wp:effectExtent l="635" t="635" r="635" b="635"/>
+                <wp:wrapNone/>
+                <wp:docPr id="22" name="Shape 22"/>
+                <a:graphic xmlns:a="http://schemas.openxmlformats.org/drawingml/2006/main">
+                  <a:graphicData uri="http://schemas.microsoft.com/office/word/2010/wordprocessingShape">
+                    <wps:wsp>
+                      <wps:cNvSpPr/>
+                      <wps:spPr>
+                        <a:xfrm>
+                          <a:off x="0" y="0"/>
+                          <a:ext cx="190440" cy="190440"/>
+                        </a:xfrm>
+                        <a:prstGeom prst="rect">
+                          <a:avLst/>
+                        </a:prstGeom>
+                        <a:solidFill>
+                          <a:srgbClr val="ffffff"/>
+                        </a:solidFill>
+                        <a:ln w="0">
+                          <a:solidFill>
+                            <a:srgbClr val="3465a4"/>
+                          </a:solidFill>
+                        </a:ln>
+                      </wps:spPr>
+                      <wps:style>
+                        <a:lnRef idx="0"/>
+                        <a:fillRef idx="0"/>
+                        <a:effectRef idx="0"/>
+                        <a:fontRef idx="minor"/>
+                      </wps:style>
+                      <wps:bodyPr/>
+                    </wps:wsp>
+                  </a:graphicData>
+                </a:graphic>
+              </wp:anchor>
+            </w:drawing>
+          </mc:Choice>
+          <mc:Fallback>
+            <w:pict>
+              <v:rect id="shape_0" ID="Shape 22" path="m0,0l-2147483645,0l-2147483645,-2147483646l0,-2147483646xe" fillcolor="white" stroked="t" o:allowincell="f" style="position:absolute;margin-left:37.85pt;margin-top:0.35pt;width:14.95pt;height:14.95pt;mso-wrap-style:none;v-text-anchor:middle">
+                <v:fill o:detectmouseclick="t" type="solid" color2="black"/>
+                <v:stroke color="#3465a4" joinstyle="round" endcap="flat"/>
+                <w10:wrap type="none"/>
+              </v:rect>
+            </w:pict>
+          </mc:Fallback>
+        </mc:AlternateContent>
+      </w:r>
+      <w:r>
+        <w:rPr/>
+        <w:t>No</w:t>
+      </w:r>
+    </w:p>
+    <w:p>
+      <w:pPr>
+        <w:pStyle w:val="Normal"/>
+        <w:bidi w:val="0"/>
+        <w:jc w:val="left"/>
+        <w:rPr/>
+      </w:pPr>
+      <w:r>
+        <w:rPr/>
+      </w:r>
+    </w:p>
+    <w:p>
+      <w:pPr>
+        <w:pStyle w:val="Normal"/>
+        <w:numPr>
+          <w:ilvl w:val="0"/>
+          <w:numId w:val="2"/>
+        </w:numPr>
+        <w:bidi w:val="0"/>
+        <w:jc w:val="left"/>
+        <w:rPr/>
+      </w:pPr>
+      <w:r>
+        <w:rPr/>
+        <w:t>If the answer above is No… According to you how is the experience of buying a second hand book manually</w:t>
+      </w:r>
+    </w:p>
+    <w:p>
+      <w:pPr>
+        <w:pStyle w:val="Normal"/>
+        <w:numPr>
+          <w:ilvl w:val="0"/>
+          <w:numId w:val="0"/>
+        </w:numPr>
+        <w:bidi w:val="0"/>
+        <w:ind w:left="720" w:hanging="0"/>
+        <w:jc w:val="left"/>
+        <w:rPr/>
+      </w:pPr>
+      <w:r>
+        <mc:AlternateContent>
+          <mc:Choice Requires="wps">
+            <w:drawing>
+              <wp:anchor behindDoc="0" distT="635" distB="635" distL="635" distR="635" simplePos="0" locked="0" layoutInCell="0" allowOverlap="1" relativeHeight="24">
+                <wp:simplePos x="0" y="0"/>
+                <wp:positionH relativeFrom="column">
+                  <wp:posOffset>447040</wp:posOffset>
+                </wp:positionH>
+                <wp:positionV relativeFrom="paragraph">
+                  <wp:posOffset>24130</wp:posOffset>
+                </wp:positionV>
+                <wp:extent cx="190500" cy="190500"/>
+                <wp:effectExtent l="635" t="635" r="635" b="635"/>
+                <wp:wrapNone/>
+                <wp:docPr id="23" name="Shape 24"/>
+                <a:graphic xmlns:a="http://schemas.openxmlformats.org/drawingml/2006/main">
+                  <a:graphicData uri="http://schemas.microsoft.com/office/word/2010/wordprocessingShape">
+                    <wps:wsp>
+                      <wps:cNvSpPr/>
+                      <wps:spPr>
+                        <a:xfrm>
+                          <a:off x="0" y="0"/>
+                          <a:ext cx="190440" cy="190440"/>
+                        </a:xfrm>
+                        <a:prstGeom prst="rect">
+                          <a:avLst/>
+                        </a:prstGeom>
+                        <a:solidFill>
+                          <a:srgbClr val="ffffff"/>
+                        </a:solidFill>
+                        <a:ln w="0">
+                          <a:solidFill>
+                            <a:srgbClr val="3465a4"/>
+                          </a:solidFill>
+                        </a:ln>
+                      </wps:spPr>
+                      <wps:style>
+                        <a:lnRef idx="0"/>
+                        <a:fillRef idx="0"/>
+                        <a:effectRef idx="0"/>
+                        <a:fontRef idx="minor"/>
+                      </wps:style>
+                      <wps:bodyPr/>
+                    </wps:wsp>
+                  </a:graphicData>
+                </a:graphic>
+              </wp:anchor>
+            </w:drawing>
+          </mc:Choice>
+          <mc:Fallback>
+            <w:pict>
+              <v:rect id="shape_0" ID="Shape 24" path="m0,0l-2147483645,0l-2147483645,-2147483646l0,-2147483646xe" fillcolor="white" stroked="t" o:allowincell="f" style="position:absolute;margin-left:35.2pt;margin-top:1.9pt;width:14.95pt;height:14.95pt;mso-wrap-style:none;v-text-anchor:middle">
+                <v:fill o:detectmouseclick="t" type="solid" color2="black"/>
+                <v:stroke color="#3465a4" joinstyle="round" endcap="flat"/>
+                <w10:wrap type="none"/>
+              </v:rect>
+            </w:pict>
+          </mc:Fallback>
+        </mc:AlternateContent>
+      </w:r>
+      <w:r>
+        <w:rPr/>
+        <w:t xml:space="preserve">      </w:t>
+      </w:r>
+      <w:r>
+        <w:rPr/>
+        <w:t>Very Satisfying</w:t>
+      </w:r>
+    </w:p>
+    <w:p>
+      <w:pPr>
+        <w:pStyle w:val="Normal"/>
+        <w:bidi w:val="0"/>
+        <w:jc w:val="left"/>
+        <w:rPr/>
+      </w:pPr>
+      <w:r>
+        <w:rPr/>
+      </w:r>
+    </w:p>
+    <w:p>
+      <w:pPr>
+        <w:pStyle w:val="Normal"/>
+        <w:numPr>
+          <w:ilvl w:val="0"/>
+          <w:numId w:val="0"/>
+        </w:numPr>
+        <w:bidi w:val="0"/>
+        <w:ind w:left="720" w:hanging="0"/>
+        <w:jc w:val="left"/>
+        <w:rPr/>
+      </w:pPr>
+      <w:r>
+        <w:rPr/>
+        <w:t xml:space="preserve">  </w:t>
+      </w:r>
+      <w:r>
+        <mc:AlternateContent>
+          <mc:Choice Requires="wps">
+            <w:drawing>
+              <wp:anchor behindDoc="0" distT="635" distB="635" distL="635" distR="635" simplePos="0" locked="0" layoutInCell="0" allowOverlap="1" relativeHeight="25">
+                <wp:simplePos x="0" y="0"/>
+                <wp:positionH relativeFrom="column">
+                  <wp:posOffset>447040</wp:posOffset>
+                </wp:positionH>
+                <wp:positionV relativeFrom="paragraph">
+                  <wp:posOffset>24130</wp:posOffset>
+                </wp:positionV>
+                <wp:extent cx="190500" cy="190500"/>
+                <wp:effectExtent l="635" t="635" r="635" b="635"/>
+                <wp:wrapNone/>
+                <wp:docPr id="24" name="Shape 23"/>
+                <a:graphic xmlns:a="http://schemas.openxmlformats.org/drawingml/2006/main">
+                  <a:graphicData uri="http://schemas.microsoft.com/office/word/2010/wordprocessingShape">
+                    <wps:wsp>
+                      <wps:cNvSpPr/>
+                      <wps:spPr>
+                        <a:xfrm>
+                          <a:off x="0" y="0"/>
+                          <a:ext cx="190440" cy="190440"/>
+                        </a:xfrm>
+                        <a:prstGeom prst="rect">
+                          <a:avLst/>
+                        </a:prstGeom>
+                        <a:solidFill>
+                          <a:srgbClr val="ffffff"/>
+                        </a:solidFill>
+                        <a:ln w="0">
+                          <a:solidFill>
+                            <a:srgbClr val="3465a4"/>
+                          </a:solidFill>
+                        </a:ln>
+                      </wps:spPr>
+                      <wps:style>
+                        <a:lnRef idx="0"/>
+                        <a:fillRef idx="0"/>
+                        <a:effectRef idx="0"/>
+                        <a:fontRef idx="minor"/>
+                      </wps:style>
+                      <wps:bodyPr/>
+                    </wps:wsp>
+                  </a:graphicData>
+                </a:graphic>
+              </wp:anchor>
+            </w:drawing>
+          </mc:Choice>
+          <mc:Fallback>
+            <w:pict>
+              <v:rect id="shape_0" ID="Shape 23" path="m0,0l-2147483645,0l-2147483645,-2147483646l0,-2147483646xe" fillcolor="white" stroked="t" o:allowincell="f" style="position:absolute;margin-left:35.2pt;margin-top:1.9pt;width:14.95pt;height:14.95pt;mso-wrap-style:none;v-text-anchor:middle">
+                <v:fill o:detectmouseclick="t" type="solid" color2="black"/>
+                <v:stroke color="#3465a4" joinstyle="round" endcap="flat"/>
+                <w10:wrap type="none"/>
+              </v:rect>
+            </w:pict>
+          </mc:Fallback>
+        </mc:AlternateContent>
+      </w:r>
+      <w:r>
+        <w:rPr/>
+        <w:t xml:space="preserve">    </w:t>
+      </w:r>
+      <w:r>
+        <w:rPr/>
+        <w:t>Satisfying</w:t>
+      </w:r>
+    </w:p>
+    <w:p>
+      <w:pPr>
+        <w:pStyle w:val="Normal"/>
+        <w:numPr>
+          <w:ilvl w:val="0"/>
+          <w:numId w:val="0"/>
+        </w:numPr>
+        <w:bidi w:val="0"/>
+        <w:ind w:left="720" w:hanging="0"/>
+        <w:jc w:val="left"/>
+        <w:rPr/>
+      </w:pPr>
+      <w:r>
+        <w:rPr/>
+      </w:r>
+    </w:p>
+    <w:p>
+      <w:pPr>
+        <w:pStyle w:val="Normal"/>
+        <w:numPr>
+          <w:ilvl w:val="0"/>
+          <w:numId w:val="0"/>
+        </w:numPr>
+        <w:bidi w:val="0"/>
+        <w:ind w:left="720" w:hanging="0"/>
+        <w:jc w:val="left"/>
+        <w:rPr/>
+      </w:pPr>
+      <w:r>
+        <mc:AlternateContent>
+          <mc:Choice Requires="wps">
+            <w:drawing>
+              <wp:anchor behindDoc="0" distT="635" distB="635" distL="635" distR="635" simplePos="0" locked="0" layoutInCell="0" allowOverlap="1" relativeHeight="26">
+                <wp:simplePos x="0" y="0"/>
+                <wp:positionH relativeFrom="column">
+                  <wp:posOffset>447040</wp:posOffset>
+                </wp:positionH>
+                <wp:positionV relativeFrom="paragraph">
+                  <wp:posOffset>22860</wp:posOffset>
+                </wp:positionV>
+                <wp:extent cx="190500" cy="190500"/>
+                <wp:effectExtent l="635" t="635" r="635" b="635"/>
+                <wp:wrapNone/>
+                <wp:docPr id="25" name="Shape 25"/>
+                <a:graphic xmlns:a="http://schemas.openxmlformats.org/drawingml/2006/main">
+                  <a:graphicData uri="http://schemas.microsoft.com/office/word/2010/wordprocessingShape">
+                    <wps:wsp>
+                      <wps:cNvSpPr/>
+                      <wps:spPr>
+                        <a:xfrm>
+                          <a:off x="0" y="0"/>
+                          <a:ext cx="190440" cy="190440"/>
+                        </a:xfrm>
+                        <a:prstGeom prst="rect">
+                          <a:avLst/>
+                        </a:prstGeom>
+                        <a:solidFill>
+                          <a:srgbClr val="ffffff"/>
+                        </a:solidFill>
+                        <a:ln w="0">
+                          <a:solidFill>
+                            <a:srgbClr val="3465a4"/>
+                          </a:solidFill>
+                        </a:ln>
+                      </wps:spPr>
+                      <wps:style>
+                        <a:lnRef idx="0"/>
+                        <a:fillRef idx="0"/>
+                        <a:effectRef idx="0"/>
+                        <a:fontRef idx="minor"/>
+                      </wps:style>
+                      <wps:bodyPr/>
+                    </wps:wsp>
+                  </a:graphicData>
+                </a:graphic>
+              </wp:anchor>
+            </w:drawing>
+          </mc:Choice>
+          <mc:Fallback>
+            <w:pict>
+              <v:rect id="shape_0" ID="Shape 25" path="m0,0l-2147483645,0l-2147483645,-2147483646l0,-2147483646xe" fillcolor="white" stroked="t" o:allowincell="f" style="position:absolute;margin-left:35.2pt;margin-top:1.8pt;width:14.95pt;height:14.95pt;mso-wrap-style:none;v-text-anchor:middle">
+                <v:fill o:detectmouseclick="t" type="solid" color2="black"/>
+                <v:stroke color="#3465a4" joinstyle="round" endcap="flat"/>
+                <w10:wrap type="none"/>
+              </v:rect>
+            </w:pict>
+          </mc:Fallback>
+        </mc:AlternateContent>
+      </w:r>
+      <w:r>
+        <w:rPr/>
+        <w:t xml:space="preserve">      </w:t>
+      </w:r>
+      <w:r>
+        <w:rPr/>
+        <w:t>Not Pleasant</w:t>
+      </w:r>
+    </w:p>
+    <w:p>
+      <w:pPr>
+        <w:pStyle w:val="Normal"/>
+        <w:bidi w:val="0"/>
+        <w:jc w:val="left"/>
+        <w:rPr/>
+      </w:pPr>
+      <w:r>
+        <w:rPr/>
+        <mc:AlternateContent>
+          <mc:Choice Requires="wps">
+            <w:drawing>
+              <wp:anchor behindDoc="0" distT="635" distB="635" distL="635" distR="635" simplePos="0" locked="0" layoutInCell="0" allowOverlap="1" relativeHeight="27">
+                <wp:simplePos x="0" y="0"/>
+                <wp:positionH relativeFrom="column">
+                  <wp:posOffset>447040</wp:posOffset>
+                </wp:positionH>
+                <wp:positionV relativeFrom="paragraph">
+                  <wp:posOffset>170180</wp:posOffset>
+                </wp:positionV>
+                <wp:extent cx="190500" cy="190500"/>
+                <wp:effectExtent l="635" t="635" r="635" b="635"/>
+                <wp:wrapNone/>
+                <wp:docPr id="26" name="Shape 26"/>
+                <a:graphic xmlns:a="http://schemas.openxmlformats.org/drawingml/2006/main">
+                  <a:graphicData uri="http://schemas.microsoft.com/office/word/2010/wordprocessingShape">
+                    <wps:wsp>
+                      <wps:cNvSpPr/>
+                      <wps:spPr>
+                        <a:xfrm>
+                          <a:off x="0" y="0"/>
+                          <a:ext cx="190440" cy="190440"/>
+                        </a:xfrm>
+                        <a:prstGeom prst="rect">
+                          <a:avLst/>
+                        </a:prstGeom>
+                        <a:solidFill>
+                          <a:srgbClr val="ffffff"/>
+                        </a:solidFill>
+                        <a:ln w="0">
+                          <a:solidFill>
+                            <a:srgbClr val="3465a4"/>
+                          </a:solidFill>
+                        </a:ln>
+                      </wps:spPr>
+                      <wps:style>
+                        <a:lnRef idx="0"/>
+                        <a:fillRef idx="0"/>
+                        <a:effectRef idx="0"/>
+                        <a:fontRef idx="minor"/>
+                      </wps:style>
+                      <wps:bodyPr/>
+                    </wps:wsp>
+                  </a:graphicData>
+                </a:graphic>
+              </wp:anchor>
+            </w:drawing>
+          </mc:Choice>
+          <mc:Fallback>
+            <w:pict>
+              <v:rect id="shape_0" ID="Shape 26" path="m0,0l-2147483645,0l-2147483645,-2147483646l0,-2147483646xe" fillcolor="white" stroked="t" o:allowincell="f" style="position:absolute;margin-left:35.2pt;margin-top:13.4pt;width:14.95pt;height:14.95pt;mso-wrap-style:none;v-text-anchor:middle">
+                <v:fill o:detectmouseclick="t" type="solid" color2="black"/>
+                <v:stroke color="#3465a4" joinstyle="round" endcap="flat"/>
+                <w10:wrap type="none"/>
+              </v:rect>
+            </w:pict>
+          </mc:Fallback>
+        </mc:AlternateContent>
+      </w:r>
+    </w:p>
+    <w:p>
+      <w:pPr>
+        <w:pStyle w:val="Normal"/>
+        <w:numPr>
+          <w:ilvl w:val="0"/>
+          <w:numId w:val="0"/>
+        </w:numPr>
+        <w:bidi w:val="0"/>
+        <w:ind w:left="720" w:hanging="0"/>
+        <w:jc w:val="left"/>
+        <w:rPr/>
+      </w:pPr>
+      <w:r>
+        <w:rPr/>
+        <w:t xml:space="preserve">      </w:t>
+      </w:r>
+      <w:r>
+        <w:rPr/>
+        <w:t>Worse Experience</w:t>
+      </w:r>
+    </w:p>
+    <w:p>
+      <w:pPr>
+        <w:pStyle w:val="Normal"/>
+        <w:numPr>
+          <w:ilvl w:val="0"/>
+          <w:numId w:val="2"/>
+        </w:numPr>
+        <w:bidi w:val="0"/>
+        <w:jc w:val="left"/>
+        <w:rPr/>
+      </w:pPr>
+      <w:r>
+        <w:rPr/>
+        <w:t>In your own words would you please outline why you would consider a digital online system over a manual system</w:t>
+      </w:r>
+    </w:p>
+    <w:p>
+      <w:pPr>
+        <w:pStyle w:val="Normal"/>
+        <w:bidi w:val="0"/>
+        <w:jc w:val="left"/>
+        <w:rPr/>
+      </w:pPr>
+      <w:r>
+        <w:rPr/>
+      </w:r>
+      <w:r>
+        <w:br w:type="page"/>
+      </w:r>
+    </w:p>
+    <w:p>
+      <w:pPr>
+        <w:pStyle w:val="Normal"/>
+        <w:bidi w:val="0"/>
+        <w:jc w:val="center"/>
+        <w:rPr>
+          <w:b/>
+          <w:b/>
+          <w:bCs/>
+          <w:u w:val="single"/>
+        </w:rPr>
+      </w:pPr>
+      <w:r>
+        <w:rPr>
+          <w:b/>
+          <w:bCs/>
+          <w:u w:val="single"/>
+        </w:rPr>
+        <w:t>Online Second Hand Books Purchase and Delivery System Questionnaires</w:t>
+      </w:r>
+    </w:p>
+    <w:p>
+      <w:pPr>
+        <w:pStyle w:val="Normal"/>
+        <w:bidi w:val="0"/>
+        <w:jc w:val="left"/>
+        <w:rPr/>
+      </w:pPr>
+      <w:r>
+        <w:rPr/>
+      </w:r>
+    </w:p>
+    <w:p>
+      <w:pPr>
+        <w:pStyle w:val="Normal"/>
+        <w:bidi w:val="0"/>
+        <w:jc w:val="left"/>
+        <w:rPr>
+          <w:u w:val="single"/>
+        </w:rPr>
+      </w:pPr>
+      <w:r>
+        <w:rPr>
+          <w:u w:val="single"/>
+        </w:rPr>
+        <w:t>Staff Optional</w:t>
+      </w:r>
+    </w:p>
+    <w:p>
+      <w:pPr>
+        <w:pStyle w:val="Normal"/>
+        <w:bidi w:val="0"/>
+        <w:jc w:val="left"/>
+        <w:rPr/>
+      </w:pPr>
+      <w:r>
+        <w:rPr/>
+        <w:t>Name: …………………………………………………………………………………………………</w:t>
+      </w:r>
+    </w:p>
+    <w:p>
+      <w:pPr>
+        <w:pStyle w:val="Normal"/>
+        <w:bidi w:val="0"/>
+        <w:jc w:val="left"/>
+        <w:rPr/>
+      </w:pPr>
+      <w:r>
+        <w:rPr/>
+      </w:r>
+    </w:p>
+    <w:p>
+      <w:pPr>
+        <w:pStyle w:val="Normal"/>
+        <w:bidi w:val="0"/>
+        <w:jc w:val="left"/>
+        <w:rPr/>
+      </w:pPr>
+      <w:r>
+        <w:rPr/>
+        <w:t>Occupation: ……………………………………………………………………………………………</w:t>
+      </w:r>
+    </w:p>
+    <w:p>
+      <w:pPr>
+        <w:pStyle w:val="Normal"/>
+        <w:bidi w:val="0"/>
+        <w:jc w:val="left"/>
+        <w:rPr/>
+      </w:pPr>
+      <w:r>
+        <w:rPr/>
+      </w:r>
+    </w:p>
+    <w:p>
+      <w:pPr>
+        <w:pStyle w:val="Normal"/>
+        <w:bidi w:val="0"/>
+        <w:jc w:val="left"/>
+        <w:rPr>
+          <w:u w:val="single"/>
+        </w:rPr>
+      </w:pPr>
+      <w:r>
+        <w:rPr>
+          <w:u w:val="single"/>
+        </w:rPr>
+        <w:t>Customer Optional</w:t>
+      </w:r>
+    </w:p>
+    <w:p>
+      <w:pPr>
+        <w:pStyle w:val="Normal"/>
+        <w:bidi w:val="0"/>
+        <w:jc w:val="left"/>
+        <w:rPr/>
+      </w:pPr>
+      <w:r>
+        <w:rPr/>
+        <w:t>Name: …………………………………………………………………………………………………</w:t>
+      </w:r>
+    </w:p>
+    <w:p>
+      <w:pPr>
+        <w:pStyle w:val="Normal"/>
+        <w:bidi w:val="0"/>
+        <w:jc w:val="left"/>
+        <w:rPr/>
+      </w:pPr>
+      <w:r>
+        <w:rPr/>
+      </w:r>
+    </w:p>
+    <w:p>
+      <w:pPr>
+        <w:pStyle w:val="Normal"/>
+        <w:bidi w:val="0"/>
+        <w:jc w:val="left"/>
+        <w:rPr/>
+      </w:pPr>
+      <w:r>
+        <w:rPr/>
+        <w:t>Occupation: ……………………………………………………………………………………………</w:t>
+      </w:r>
+    </w:p>
+    <w:p>
+      <w:pPr>
+        <w:pStyle w:val="Normal"/>
+        <w:numPr>
+          <w:ilvl w:val="0"/>
+          <w:numId w:val="3"/>
+        </w:numPr>
+        <w:bidi w:val="0"/>
+        <w:jc w:val="left"/>
+        <w:rPr/>
+      </w:pPr>
+      <w:r>
+        <w:rPr/>
+        <w:t>Is there any problem you observe in the organization that is related to stock taking activity like identifying stocks, updating stocks in serving customers?</w:t>
+      </w:r>
+    </w:p>
+    <w:p>
+      <w:pPr>
+        <w:pStyle w:val="Normal"/>
+        <w:numPr>
+          <w:ilvl w:val="0"/>
+          <w:numId w:val="0"/>
+        </w:numPr>
+        <w:bidi w:val="0"/>
+        <w:ind w:left="720" w:hanging="0"/>
+        <w:jc w:val="left"/>
+        <w:rPr/>
+      </w:pPr>
+      <w:r>
+        <mc:AlternateContent>
+          <mc:Choice Requires="wps">
+            <w:drawing>
+              <wp:anchor behindDoc="0" distT="635" distB="635" distL="635" distR="635" simplePos="0" locked="0" layoutInCell="0" allowOverlap="1" relativeHeight="28">
+                <wp:simplePos x="0" y="0"/>
+                <wp:positionH relativeFrom="column">
+                  <wp:posOffset>482600</wp:posOffset>
+                </wp:positionH>
+                <wp:positionV relativeFrom="paragraph">
+                  <wp:posOffset>3175</wp:posOffset>
+                </wp:positionV>
+                <wp:extent cx="190500" cy="190500"/>
+                <wp:effectExtent l="635" t="635" r="635" b="635"/>
+                <wp:wrapNone/>
+                <wp:docPr id="27" name="Shape 27"/>
+                <a:graphic xmlns:a="http://schemas.openxmlformats.org/drawingml/2006/main">
+                  <a:graphicData uri="http://schemas.microsoft.com/office/word/2010/wordprocessingShape">
+                    <wps:wsp>
+                      <wps:cNvSpPr/>
+                      <wps:spPr>
+                        <a:xfrm>
+                          <a:off x="0" y="0"/>
+                          <a:ext cx="190440" cy="190440"/>
+                        </a:xfrm>
+                        <a:prstGeom prst="rect">
+                          <a:avLst/>
+                        </a:prstGeom>
+                        <a:solidFill>
+                          <a:srgbClr val="ffffff"/>
+                        </a:solidFill>
+                        <a:ln w="0">
+                          <a:solidFill>
+                            <a:srgbClr val="3465a4"/>
+                          </a:solidFill>
+                        </a:ln>
+                      </wps:spPr>
+                      <wps:style>
+                        <a:lnRef idx="0"/>
+                        <a:fillRef idx="0"/>
+                        <a:effectRef idx="0"/>
+                        <a:fontRef idx="minor"/>
+                      </wps:style>
+                      <wps:bodyPr/>
+                    </wps:wsp>
+                  </a:graphicData>
+                </a:graphic>
+              </wp:anchor>
+            </w:drawing>
+          </mc:Choice>
+          <mc:Fallback>
+            <w:pict>
+              <v:rect id="shape_0" ID="Shape 27" path="m0,0l-2147483645,0l-2147483645,-2147483646l0,-2147483646xe" fillcolor="white" stroked="t" o:allowincell="f" style="position:absolute;margin-left:38pt;margin-top:0.25pt;width:14.95pt;height:14.95pt;mso-wrap-style:none;v-text-anchor:middle">
+                <v:fill o:detectmouseclick="t" type="solid" color2="black"/>
+                <v:stroke color="#3465a4" joinstyle="round" endcap="flat"/>
+                <w10:wrap type="none"/>
+              </v:rect>
+            </w:pict>
+          </mc:Fallback>
+        </mc:AlternateContent>
+      </w:r>
+      <w:r>
+        <w:rPr/>
+        <w:t xml:space="preserve">       </w:t>
+      </w:r>
+      <w:r>
+        <w:rPr/>
+        <w:t>Yes</w:t>
+      </w:r>
+    </w:p>
+    <w:p>
+      <w:pPr>
+        <w:pStyle w:val="Normal"/>
+        <w:bidi w:val="0"/>
+        <w:jc w:val="left"/>
+        <w:rPr/>
+      </w:pPr>
+      <w:r>
+        <w:rPr/>
+        <mc:AlternateContent>
+          <mc:Choice Requires="wps">
+            <w:drawing>
+              <wp:anchor behindDoc="0" distT="635" distB="635" distL="635" distR="635" simplePos="0" locked="0" layoutInCell="0" allowOverlap="1" relativeHeight="29">
+                <wp:simplePos x="0" y="0"/>
+                <wp:positionH relativeFrom="column">
+                  <wp:posOffset>482600</wp:posOffset>
+                </wp:positionH>
+                <wp:positionV relativeFrom="paragraph">
+                  <wp:posOffset>161290</wp:posOffset>
+                </wp:positionV>
+                <wp:extent cx="190500" cy="190500"/>
+                <wp:effectExtent l="635" t="635" r="635" b="635"/>
+                <wp:wrapNone/>
+                <wp:docPr id="28" name="Shape 28"/>
+                <a:graphic xmlns:a="http://schemas.openxmlformats.org/drawingml/2006/main">
+                  <a:graphicData uri="http://schemas.microsoft.com/office/word/2010/wordprocessingShape">
+                    <wps:wsp>
+                      <wps:cNvSpPr/>
+                      <wps:spPr>
+                        <a:xfrm>
+                          <a:off x="0" y="0"/>
+                          <a:ext cx="190440" cy="190440"/>
+                        </a:xfrm>
+                        <a:prstGeom prst="rect">
+                          <a:avLst/>
+                        </a:prstGeom>
+                        <a:solidFill>
+                          <a:srgbClr val="ffffff"/>
+                        </a:solidFill>
+                        <a:ln w="0">
+                          <a:solidFill>
+                            <a:srgbClr val="3465a4"/>
+                          </a:solidFill>
+                        </a:ln>
+                      </wps:spPr>
+                      <wps:style>
+                        <a:lnRef idx="0"/>
+                        <a:fillRef idx="0"/>
+                        <a:effectRef idx="0"/>
+                        <a:fontRef idx="minor"/>
+                      </wps:style>
+                      <wps:bodyPr/>
+                    </wps:wsp>
+                  </a:graphicData>
+                </a:graphic>
+              </wp:anchor>
+            </w:drawing>
+          </mc:Choice>
+          <mc:Fallback>
+            <w:pict>
+              <v:rect id="shape_0" ID="Shape 28" path="m0,0l-2147483645,0l-2147483645,-2147483646l0,-2147483646xe" fillcolor="white" stroked="t" o:allowincell="f" style="position:absolute;margin-left:38pt;margin-top:12.7pt;width:14.95pt;height:14.95pt;mso-wrap-style:none;v-text-anchor:middle">
+                <v:fill o:detectmouseclick="t" type="solid" color2="black"/>
+                <v:stroke color="#3465a4" joinstyle="round" endcap="flat"/>
+                <w10:wrap type="none"/>
+              </v:rect>
+            </w:pict>
+          </mc:Fallback>
+        </mc:AlternateContent>
+      </w:r>
+    </w:p>
+    <w:p>
+      <w:pPr>
+        <w:pStyle w:val="Normal"/>
+        <w:bidi w:val="0"/>
+        <w:jc w:val="left"/>
+        <w:rPr/>
+      </w:pPr>
+      <w:r>
+        <w:rPr/>
+        <w:tab/>
+        <w:t xml:space="preserve">       No</w:t>
+      </w:r>
+    </w:p>
+    <w:p>
+      <w:pPr>
+        <w:pStyle w:val="Normal"/>
+        <w:numPr>
+          <w:ilvl w:val="0"/>
+          <w:numId w:val="4"/>
+        </w:numPr>
+        <w:bidi w:val="0"/>
+        <w:jc w:val="left"/>
+        <w:rPr/>
+      </w:pPr>
+      <w:r>
+        <w:rPr/>
+        <w:t>If a new system was introduced, do you think the company’s revenue would increase?</w:t>
+      </w:r>
+    </w:p>
+    <w:p>
+      <w:pPr>
+        <w:pStyle w:val="Normal"/>
+        <w:bidi w:val="0"/>
+        <w:jc w:val="left"/>
+        <w:rPr/>
+      </w:pPr>
+      <w:r>
+        <mc:AlternateContent>
+          <mc:Choice Requires="wps">
+            <w:drawing>
+              <wp:anchor behindDoc="0" distT="635" distB="635" distL="635" distR="635" simplePos="0" locked="0" layoutInCell="0" allowOverlap="1" relativeHeight="30">
+                <wp:simplePos x="0" y="0"/>
+                <wp:positionH relativeFrom="column">
+                  <wp:posOffset>502920</wp:posOffset>
+                </wp:positionH>
+                <wp:positionV relativeFrom="paragraph">
+                  <wp:posOffset>30480</wp:posOffset>
+                </wp:positionV>
+                <wp:extent cx="190500" cy="190500"/>
+                <wp:effectExtent l="635" t="635" r="635" b="635"/>
+                <wp:wrapNone/>
+                <wp:docPr id="29" name="Shape 29"/>
+                <a:graphic xmlns:a="http://schemas.openxmlformats.org/drawingml/2006/main">
+                  <a:graphicData uri="http://schemas.microsoft.com/office/word/2010/wordprocessingShape">
+                    <wps:wsp>
+                      <wps:cNvSpPr/>
+                      <wps:spPr>
+                        <a:xfrm>
+                          <a:off x="0" y="0"/>
+                          <a:ext cx="190440" cy="190440"/>
+                        </a:xfrm>
+                        <a:prstGeom prst="rect">
+                          <a:avLst/>
+                        </a:prstGeom>
+                        <a:solidFill>
+                          <a:srgbClr val="ffffff"/>
+                        </a:solidFill>
+                        <a:ln w="0">
+                          <a:solidFill>
+                            <a:srgbClr val="3465a4"/>
+                          </a:solidFill>
+                        </a:ln>
+                      </wps:spPr>
+                      <wps:style>
+                        <a:lnRef idx="0"/>
+                        <a:fillRef idx="0"/>
+                        <a:effectRef idx="0"/>
+                        <a:fontRef idx="minor"/>
+                      </wps:style>
+                      <wps:bodyPr/>
+                    </wps:wsp>
+                  </a:graphicData>
+                </a:graphic>
+              </wp:anchor>
+            </w:drawing>
+          </mc:Choice>
+          <mc:Fallback>
+            <w:pict>
+              <v:rect id="shape_0" ID="Shape 29" path="m0,0l-2147483645,0l-2147483645,-2147483646l0,-2147483646xe" fillcolor="white" stroked="t" o:allowincell="f" style="position:absolute;margin-left:39.6pt;margin-top:2.4pt;width:14.95pt;height:14.95pt;mso-wrap-style:none;v-text-anchor:middle">
+                <v:fill o:detectmouseclick="t" type="solid" color2="black"/>
+                <v:stroke color="#3465a4" joinstyle="round" endcap="flat"/>
+                <w10:wrap type="none"/>
+              </v:rect>
+            </w:pict>
+          </mc:Fallback>
+        </mc:AlternateContent>
+      </w:r>
+      <w:r>
+        <w:rPr/>
+        <w:tab/>
+        <w:t xml:space="preserve">       Yes</w:t>
+      </w:r>
+    </w:p>
+    <w:p>
+      <w:pPr>
+        <w:pStyle w:val="Normal"/>
+        <w:bidi w:val="0"/>
+        <w:jc w:val="left"/>
+        <w:rPr/>
+      </w:pPr>
+      <w:r>
+        <w:rPr/>
+        <mc:AlternateContent>
+          <mc:Choice Requires="wps">
+            <w:drawing>
+              <wp:anchor behindDoc="0" distT="635" distB="635" distL="635" distR="635" simplePos="0" locked="0" layoutInCell="0" allowOverlap="1" relativeHeight="31">
+                <wp:simplePos x="0" y="0"/>
+                <wp:positionH relativeFrom="column">
+                  <wp:posOffset>502920</wp:posOffset>
+                </wp:positionH>
+                <wp:positionV relativeFrom="paragraph">
+                  <wp:posOffset>133985</wp:posOffset>
+                </wp:positionV>
+                <wp:extent cx="190500" cy="190500"/>
+                <wp:effectExtent l="635" t="635" r="635" b="635"/>
+                <wp:wrapNone/>
+                <wp:docPr id="30" name="Shape 30"/>
+                <a:graphic xmlns:a="http://schemas.openxmlformats.org/drawingml/2006/main">
+                  <a:graphicData uri="http://schemas.microsoft.com/office/word/2010/wordprocessingShape">
+                    <wps:wsp>
+                      <wps:cNvSpPr/>
+                      <wps:spPr>
+                        <a:xfrm>
+                          <a:off x="0" y="0"/>
+                          <a:ext cx="190440" cy="190440"/>
+                        </a:xfrm>
+                        <a:prstGeom prst="rect">
+                          <a:avLst/>
+                        </a:prstGeom>
+                        <a:solidFill>
+                          <a:srgbClr val="ffffff"/>
+                        </a:solidFill>
+                        <a:ln w="0">
+                          <a:solidFill>
+                            <a:srgbClr val="3465a4"/>
+                          </a:solidFill>
+                        </a:ln>
+                      </wps:spPr>
+                      <wps:style>
+                        <a:lnRef idx="0"/>
+                        <a:fillRef idx="0"/>
+                        <a:effectRef idx="0"/>
+                        <a:fontRef idx="minor"/>
+                      </wps:style>
+                      <wps:bodyPr/>
+                    </wps:wsp>
+                  </a:graphicData>
+                </a:graphic>
+              </wp:anchor>
+            </w:drawing>
+          </mc:Choice>
+          <mc:Fallback>
+            <w:pict>
+              <v:rect id="shape_0" ID="Shape 30" path="m0,0l-2147483645,0l-2147483645,-2147483646l0,-2147483646xe" fillcolor="white" stroked="t" o:allowincell="f" style="position:absolute;margin-left:39.6pt;margin-top:10.55pt;width:14.95pt;height:14.95pt;mso-wrap-style:none;v-text-anchor:middle">
+                <v:fill o:detectmouseclick="t" type="solid" color2="black"/>
+                <v:stroke color="#3465a4" joinstyle="round" endcap="flat"/>
+                <w10:wrap type="none"/>
+              </v:rect>
+            </w:pict>
+          </mc:Fallback>
+        </mc:AlternateContent>
+      </w:r>
+    </w:p>
+    <w:p>
+      <w:pPr>
+        <w:pStyle w:val="Normal"/>
+        <w:bidi w:val="0"/>
+        <w:jc w:val="left"/>
+        <w:rPr/>
+      </w:pPr>
+      <w:r>
+        <w:rPr/>
+        <w:tab/>
+        <w:t xml:space="preserve">       No</w:t>
+      </w:r>
+    </w:p>
+    <w:p>
+      <w:pPr>
+        <w:pStyle w:val="Normal"/>
+        <w:bidi w:val="0"/>
+        <w:jc w:val="left"/>
+        <w:rPr/>
+      </w:pPr>
+      <w:r>
+        <w:rPr/>
+      </w:r>
+    </w:p>
+    <w:p>
+      <w:pPr>
+        <w:pStyle w:val="Normal"/>
+        <w:numPr>
+          <w:ilvl w:val="0"/>
+          <w:numId w:val="4"/>
+        </w:numPr>
+        <w:bidi w:val="0"/>
+        <w:jc w:val="left"/>
+        <w:rPr/>
+      </w:pPr>
+      <w:r>
+        <w:rPr/>
+        <w:t>Does the current system need changes or any improvements</w:t>
+      </w:r>
+    </w:p>
+    <w:p>
+      <w:pPr>
+        <w:pStyle w:val="Normal"/>
+        <w:numPr>
+          <w:ilvl w:val="0"/>
+          <w:numId w:val="0"/>
+        </w:numPr>
+        <w:bidi w:val="0"/>
+        <w:ind w:left="720" w:hanging="0"/>
+        <w:jc w:val="left"/>
+        <w:rPr/>
+      </w:pPr>
+      <w:r>
+        <mc:AlternateContent>
+          <mc:Choice Requires="wps">
+            <w:drawing>
+              <wp:anchor behindDoc="0" distT="635" distB="635" distL="635" distR="635" simplePos="0" locked="0" layoutInCell="0" allowOverlap="1" relativeHeight="32">
+                <wp:simplePos x="0" y="0"/>
+                <wp:positionH relativeFrom="column">
+                  <wp:posOffset>502920</wp:posOffset>
+                </wp:positionH>
+                <wp:positionV relativeFrom="paragraph">
+                  <wp:posOffset>30480</wp:posOffset>
+                </wp:positionV>
+                <wp:extent cx="190500" cy="190500"/>
+                <wp:effectExtent l="635" t="635" r="635" b="635"/>
+                <wp:wrapNone/>
+                <wp:docPr id="31" name="Shape 31"/>
+                <a:graphic xmlns:a="http://schemas.openxmlformats.org/drawingml/2006/main">
+                  <a:graphicData uri="http://schemas.microsoft.com/office/word/2010/wordprocessingShape">
+                    <wps:wsp>
+                      <wps:cNvSpPr/>
+                      <wps:spPr>
+                        <a:xfrm>
+                          <a:off x="0" y="0"/>
+                          <a:ext cx="190440" cy="190440"/>
+                        </a:xfrm>
+                        <a:prstGeom prst="rect">
+                          <a:avLst/>
+                        </a:prstGeom>
+                        <a:solidFill>
+                          <a:srgbClr val="ffffff"/>
+                        </a:solidFill>
+                        <a:ln w="0">
+                          <a:solidFill>
+                            <a:srgbClr val="3465a4"/>
+                          </a:solidFill>
+                        </a:ln>
+                      </wps:spPr>
+                      <wps:style>
+                        <a:lnRef idx="0"/>
+                        <a:fillRef idx="0"/>
+                        <a:effectRef idx="0"/>
+                        <a:fontRef idx="minor"/>
+                      </wps:style>
+                      <wps:bodyPr/>
+                    </wps:wsp>
+                  </a:graphicData>
+                </a:graphic>
+              </wp:anchor>
+            </w:drawing>
+          </mc:Choice>
+          <mc:Fallback>
+            <w:pict>
+              <v:rect id="shape_0" ID="Shape 31" path="m0,0l-2147483645,0l-2147483645,-2147483646l0,-2147483646xe" fillcolor="white" stroked="t" o:allowincell="f" style="position:absolute;margin-left:39.6pt;margin-top:2.4pt;width:14.95pt;height:14.95pt;mso-wrap-style:none;v-text-anchor:middle">
+                <v:fill o:detectmouseclick="t" type="solid" color2="black"/>
+                <v:stroke color="#3465a4" joinstyle="round" endcap="flat"/>
+                <w10:wrap type="none"/>
+              </v:rect>
+            </w:pict>
+          </mc:Fallback>
+        </mc:AlternateContent>
+      </w:r>
+      <w:r>
+        <w:rPr/>
+        <w:t xml:space="preserve">       </w:t>
+      </w:r>
+      <w:r>
+        <w:rPr/>
+        <w:t>Yes</w:t>
+      </w:r>
+    </w:p>
+    <w:p>
+      <w:pPr>
+        <w:pStyle w:val="Normal"/>
+        <w:bidi w:val="0"/>
+        <w:jc w:val="left"/>
+        <w:rPr/>
+      </w:pPr>
+      <w:r>
+        <w:rPr/>
+      </w:r>
+    </w:p>
+    <w:p>
+      <w:pPr>
+        <w:pStyle w:val="Normal"/>
+        <w:bidi w:val="0"/>
+        <w:jc w:val="left"/>
+        <w:rPr/>
+      </w:pPr>
+      <w:r>
+        <w:rPr/>
+        <w:tab/>
+      </w:r>
+      <w:r>
+        <mc:AlternateContent>
+          <mc:Choice Requires="wps">
+            <w:drawing>
+              <wp:anchor behindDoc="0" distT="635" distB="635" distL="635" distR="635" simplePos="0" locked="0" layoutInCell="0" allowOverlap="1" relativeHeight="33">
+                <wp:simplePos x="0" y="0"/>
+                <wp:positionH relativeFrom="column">
+                  <wp:posOffset>502920</wp:posOffset>
+                </wp:positionH>
+                <wp:positionV relativeFrom="paragraph">
+                  <wp:posOffset>30480</wp:posOffset>
+                </wp:positionV>
+                <wp:extent cx="190500" cy="190500"/>
+                <wp:effectExtent l="635" t="635" r="635" b="635"/>
+                <wp:wrapNone/>
+                <wp:docPr id="32" name="Shape 32"/>
+                <a:graphic xmlns:a="http://schemas.openxmlformats.org/drawingml/2006/main">
+                  <a:graphicData uri="http://schemas.microsoft.com/office/word/2010/wordprocessingShape">
+                    <wps:wsp>
+                      <wps:cNvSpPr/>
+                      <wps:spPr>
+                        <a:xfrm>
+                          <a:off x="0" y="0"/>
+                          <a:ext cx="190440" cy="190440"/>
+                        </a:xfrm>
+                        <a:prstGeom prst="rect">
+                          <a:avLst/>
+                        </a:prstGeom>
+                        <a:solidFill>
+                          <a:srgbClr val="ffffff"/>
+                        </a:solidFill>
+                        <a:ln w="0">
+                          <a:solidFill>
+                            <a:srgbClr val="3465a4"/>
+                          </a:solidFill>
+                        </a:ln>
+                      </wps:spPr>
+                      <wps:style>
+                        <a:lnRef idx="0"/>
+                        <a:fillRef idx="0"/>
+                        <a:effectRef idx="0"/>
+                        <a:fontRef idx="minor"/>
+                      </wps:style>
+                      <wps:bodyPr/>
+                    </wps:wsp>
+                  </a:graphicData>
+                </a:graphic>
+              </wp:anchor>
+            </w:drawing>
+          </mc:Choice>
+          <mc:Fallback>
+            <w:pict>
+              <v:rect id="shape_0" ID="Shape 32" path="m0,0l-2147483645,0l-2147483645,-2147483646l0,-2147483646xe" fillcolor="white" stroked="t" o:allowincell="f" style="position:absolute;margin-left:39.6pt;margin-top:2.4pt;width:14.95pt;height:14.95pt;mso-wrap-style:none;v-text-anchor:middle">
+                <v:fill o:detectmouseclick="t" type="solid" color2="black"/>
+                <v:stroke color="#3465a4" joinstyle="round" endcap="flat"/>
+                <w10:wrap type="none"/>
+              </v:rect>
+            </w:pict>
+          </mc:Fallback>
+        </mc:AlternateContent>
+      </w:r>
+      <w:r>
+        <w:rPr/>
+        <w:t xml:space="preserve">       No</w:t>
       </w:r>
     </w:p>
     <w:sectPr>
@@ -1524,9 +3362,503 @@
       <w:pgNumType w:fmt="decimal"/>
       <w:formProt w:val="false"/>
       <w:textDirection w:val="lrTb"/>
+      <w:docGrid w:type="default" w:linePitch="100" w:charSpace="0"/>
     </w:sectPr>
   </w:body>
 </w:document>
+</file>
+
+<file path=word/numbering.xml><?xml version="1.0" encoding="utf-8"?>
+<w:numbering xmlns:w="http://schemas.openxmlformats.org/wordprocessingml/2006/main" xmlns:o="urn:schemas-microsoft-com:office:office" xmlns:r="http://schemas.openxmlformats.org/officeDocument/2006/relationships" xmlns:v="urn:schemas-microsoft-com:vml" xmlns:mc="http://schemas.openxmlformats.org/markup-compatibility/2006" xmlns:w14="http://schemas.microsoft.com/office/word/2010/wordml" mc:Ignorable="w14">
+  <w:abstractNum w:abstractNumId="1">
+    <w:lvl w:ilvl="0">
+      <w:start w:val="1"/>
+      <w:numFmt w:val="none"/>
+      <w:suff w:val="nothing"/>
+      <w:lvlText w:val=""/>
+      <w:lvlJc w:val="left"/>
+      <w:pPr>
+        <w:tabs>
+          <w:tab w:val="num" w:pos="0"/>
+        </w:tabs>
+        <w:ind w:left="0" w:hanging="0"/>
+      </w:pPr>
+    </w:lvl>
+    <w:lvl w:ilvl="1">
+      <w:start w:val="1"/>
+      <w:numFmt w:val="none"/>
+      <w:suff w:val="nothing"/>
+      <w:lvlText w:val=""/>
+      <w:lvlJc w:val="left"/>
+      <w:pPr>
+        <w:tabs>
+          <w:tab w:val="num" w:pos="0"/>
+        </w:tabs>
+        <w:ind w:left="0" w:hanging="0"/>
+      </w:pPr>
+    </w:lvl>
+    <w:lvl w:ilvl="2">
+      <w:start w:val="1"/>
+      <w:numFmt w:val="none"/>
+      <w:suff w:val="nothing"/>
+      <w:lvlText w:val=""/>
+      <w:lvlJc w:val="left"/>
+      <w:pPr>
+        <w:tabs>
+          <w:tab w:val="num" w:pos="0"/>
+        </w:tabs>
+        <w:ind w:left="0" w:hanging="0"/>
+      </w:pPr>
+    </w:lvl>
+    <w:lvl w:ilvl="3">
+      <w:start w:val="1"/>
+      <w:numFmt w:val="none"/>
+      <w:suff w:val="nothing"/>
+      <w:lvlText w:val=""/>
+      <w:lvlJc w:val="left"/>
+      <w:pPr>
+        <w:tabs>
+          <w:tab w:val="num" w:pos="0"/>
+        </w:tabs>
+        <w:ind w:left="0" w:hanging="0"/>
+      </w:pPr>
+    </w:lvl>
+    <w:lvl w:ilvl="4">
+      <w:start w:val="1"/>
+      <w:numFmt w:val="none"/>
+      <w:suff w:val="nothing"/>
+      <w:lvlText w:val=""/>
+      <w:lvlJc w:val="left"/>
+      <w:pPr>
+        <w:tabs>
+          <w:tab w:val="num" w:pos="0"/>
+        </w:tabs>
+        <w:ind w:left="0" w:hanging="0"/>
+      </w:pPr>
+    </w:lvl>
+    <w:lvl w:ilvl="5">
+      <w:start w:val="1"/>
+      <w:numFmt w:val="none"/>
+      <w:suff w:val="nothing"/>
+      <w:lvlText w:val=""/>
+      <w:lvlJc w:val="left"/>
+      <w:pPr>
+        <w:tabs>
+          <w:tab w:val="num" w:pos="0"/>
+        </w:tabs>
+        <w:ind w:left="0" w:hanging="0"/>
+      </w:pPr>
+    </w:lvl>
+    <w:lvl w:ilvl="6">
+      <w:start w:val="1"/>
+      <w:numFmt w:val="none"/>
+      <w:suff w:val="nothing"/>
+      <w:lvlText w:val=""/>
+      <w:lvlJc w:val="left"/>
+      <w:pPr>
+        <w:tabs>
+          <w:tab w:val="num" w:pos="0"/>
+        </w:tabs>
+        <w:ind w:left="0" w:hanging="0"/>
+      </w:pPr>
+    </w:lvl>
+    <w:lvl w:ilvl="7">
+      <w:start w:val="1"/>
+      <w:numFmt w:val="none"/>
+      <w:suff w:val="nothing"/>
+      <w:lvlText w:val=""/>
+      <w:lvlJc w:val="left"/>
+      <w:pPr>
+        <w:tabs>
+          <w:tab w:val="num" w:pos="0"/>
+        </w:tabs>
+        <w:ind w:left="0" w:hanging="0"/>
+      </w:pPr>
+    </w:lvl>
+    <w:lvl w:ilvl="8">
+      <w:start w:val="1"/>
+      <w:numFmt w:val="none"/>
+      <w:suff w:val="nothing"/>
+      <w:lvlText w:val=""/>
+      <w:lvlJc w:val="left"/>
+      <w:pPr>
+        <w:tabs>
+          <w:tab w:val="num" w:pos="0"/>
+        </w:tabs>
+        <w:ind w:left="0" w:hanging="0"/>
+      </w:pPr>
+    </w:lvl>
+  </w:abstractNum>
+  <w:abstractNum w:abstractNumId="2">
+    <w:lvl w:ilvl="0">
+      <w:start w:val="1"/>
+      <w:numFmt w:val="decimal"/>
+      <w:lvlText w:val="%1."/>
+      <w:lvlJc w:val="left"/>
+      <w:pPr>
+        <w:tabs>
+          <w:tab w:val="num" w:pos="720"/>
+        </w:tabs>
+        <w:ind w:left="720" w:hanging="360"/>
+      </w:pPr>
+      <w:rPr/>
+    </w:lvl>
+    <w:lvl w:ilvl="1">
+      <w:start w:val="1"/>
+      <w:numFmt w:val="decimal"/>
+      <w:lvlText w:val="%2."/>
+      <w:lvlJc w:val="left"/>
+      <w:pPr>
+        <w:tabs>
+          <w:tab w:val="num" w:pos="1080"/>
+        </w:tabs>
+        <w:ind w:left="1080" w:hanging="360"/>
+      </w:pPr>
+      <w:rPr/>
+    </w:lvl>
+    <w:lvl w:ilvl="2">
+      <w:start w:val="1"/>
+      <w:numFmt w:val="decimal"/>
+      <w:lvlText w:val="%3."/>
+      <w:lvlJc w:val="left"/>
+      <w:pPr>
+        <w:tabs>
+          <w:tab w:val="num" w:pos="1440"/>
+        </w:tabs>
+        <w:ind w:left="1440" w:hanging="360"/>
+      </w:pPr>
+      <w:rPr/>
+    </w:lvl>
+    <w:lvl w:ilvl="3">
+      <w:start w:val="1"/>
+      <w:numFmt w:val="decimal"/>
+      <w:lvlText w:val="%4."/>
+      <w:lvlJc w:val="left"/>
+      <w:pPr>
+        <w:tabs>
+          <w:tab w:val="num" w:pos="1800"/>
+        </w:tabs>
+        <w:ind w:left="1800" w:hanging="360"/>
+      </w:pPr>
+      <w:rPr/>
+    </w:lvl>
+    <w:lvl w:ilvl="4">
+      <w:start w:val="1"/>
+      <w:numFmt w:val="decimal"/>
+      <w:lvlText w:val="%5."/>
+      <w:lvlJc w:val="left"/>
+      <w:pPr>
+        <w:tabs>
+          <w:tab w:val="num" w:pos="2160"/>
+        </w:tabs>
+        <w:ind w:left="2160" w:hanging="360"/>
+      </w:pPr>
+      <w:rPr/>
+    </w:lvl>
+    <w:lvl w:ilvl="5">
+      <w:start w:val="1"/>
+      <w:numFmt w:val="decimal"/>
+      <w:lvlText w:val="%6."/>
+      <w:lvlJc w:val="left"/>
+      <w:pPr>
+        <w:tabs>
+          <w:tab w:val="num" w:pos="2520"/>
+        </w:tabs>
+        <w:ind w:left="2520" w:hanging="360"/>
+      </w:pPr>
+      <w:rPr/>
+    </w:lvl>
+    <w:lvl w:ilvl="6">
+      <w:start w:val="1"/>
+      <w:numFmt w:val="decimal"/>
+      <w:lvlText w:val="%7."/>
+      <w:lvlJc w:val="left"/>
+      <w:pPr>
+        <w:tabs>
+          <w:tab w:val="num" w:pos="2880"/>
+        </w:tabs>
+        <w:ind w:left="2880" w:hanging="360"/>
+      </w:pPr>
+      <w:rPr/>
+    </w:lvl>
+    <w:lvl w:ilvl="7">
+      <w:start w:val="1"/>
+      <w:numFmt w:val="decimal"/>
+      <w:lvlText w:val="%8."/>
+      <w:lvlJc w:val="left"/>
+      <w:pPr>
+        <w:tabs>
+          <w:tab w:val="num" w:pos="3240"/>
+        </w:tabs>
+        <w:ind w:left="3240" w:hanging="360"/>
+      </w:pPr>
+      <w:rPr/>
+    </w:lvl>
+    <w:lvl w:ilvl="8">
+      <w:start w:val="1"/>
+      <w:numFmt w:val="decimal"/>
+      <w:lvlText w:val="%9."/>
+      <w:lvlJc w:val="left"/>
+      <w:pPr>
+        <w:tabs>
+          <w:tab w:val="num" w:pos="3600"/>
+        </w:tabs>
+        <w:ind w:left="3600" w:hanging="360"/>
+      </w:pPr>
+      <w:rPr/>
+    </w:lvl>
+  </w:abstractNum>
+  <w:abstractNum w:abstractNumId="3">
+    <w:lvl w:ilvl="0">
+      <w:start w:val="1"/>
+      <w:numFmt w:val="decimal"/>
+      <w:lvlText w:val="%1."/>
+      <w:lvlJc w:val="left"/>
+      <w:pPr>
+        <w:tabs>
+          <w:tab w:val="num" w:pos="720"/>
+        </w:tabs>
+        <w:ind w:left="720" w:hanging="360"/>
+      </w:pPr>
+      <w:rPr/>
+    </w:lvl>
+    <w:lvl w:ilvl="1">
+      <w:start w:val="1"/>
+      <w:numFmt w:val="decimal"/>
+      <w:lvlText w:val="%2."/>
+      <w:lvlJc w:val="left"/>
+      <w:pPr>
+        <w:tabs>
+          <w:tab w:val="num" w:pos="1080"/>
+        </w:tabs>
+        <w:ind w:left="1080" w:hanging="360"/>
+      </w:pPr>
+      <w:rPr/>
+    </w:lvl>
+    <w:lvl w:ilvl="2">
+      <w:start w:val="1"/>
+      <w:numFmt w:val="decimal"/>
+      <w:lvlText w:val="%3."/>
+      <w:lvlJc w:val="left"/>
+      <w:pPr>
+        <w:tabs>
+          <w:tab w:val="num" w:pos="1440"/>
+        </w:tabs>
+        <w:ind w:left="1440" w:hanging="360"/>
+      </w:pPr>
+      <w:rPr/>
+    </w:lvl>
+    <w:lvl w:ilvl="3">
+      <w:start w:val="1"/>
+      <w:numFmt w:val="decimal"/>
+      <w:lvlText w:val="%4."/>
+      <w:lvlJc w:val="left"/>
+      <w:pPr>
+        <w:tabs>
+          <w:tab w:val="num" w:pos="1800"/>
+        </w:tabs>
+        <w:ind w:left="1800" w:hanging="360"/>
+      </w:pPr>
+      <w:rPr/>
+    </w:lvl>
+    <w:lvl w:ilvl="4">
+      <w:start w:val="1"/>
+      <w:numFmt w:val="decimal"/>
+      <w:lvlText w:val="%5."/>
+      <w:lvlJc w:val="left"/>
+      <w:pPr>
+        <w:tabs>
+          <w:tab w:val="num" w:pos="2160"/>
+        </w:tabs>
+        <w:ind w:left="2160" w:hanging="360"/>
+      </w:pPr>
+      <w:rPr/>
+    </w:lvl>
+    <w:lvl w:ilvl="5">
+      <w:start w:val="1"/>
+      <w:numFmt w:val="decimal"/>
+      <w:lvlText w:val="%6."/>
+      <w:lvlJc w:val="left"/>
+      <w:pPr>
+        <w:tabs>
+          <w:tab w:val="num" w:pos="2520"/>
+        </w:tabs>
+        <w:ind w:left="2520" w:hanging="360"/>
+      </w:pPr>
+      <w:rPr/>
+    </w:lvl>
+    <w:lvl w:ilvl="6">
+      <w:start w:val="1"/>
+      <w:numFmt w:val="decimal"/>
+      <w:lvlText w:val="%7."/>
+      <w:lvlJc w:val="left"/>
+      <w:pPr>
+        <w:tabs>
+          <w:tab w:val="num" w:pos="2880"/>
+        </w:tabs>
+        <w:ind w:left="2880" w:hanging="360"/>
+      </w:pPr>
+      <w:rPr/>
+    </w:lvl>
+    <w:lvl w:ilvl="7">
+      <w:start w:val="1"/>
+      <w:numFmt w:val="decimal"/>
+      <w:lvlText w:val="%8."/>
+      <w:lvlJc w:val="left"/>
+      <w:pPr>
+        <w:tabs>
+          <w:tab w:val="num" w:pos="3240"/>
+        </w:tabs>
+        <w:ind w:left="3240" w:hanging="360"/>
+      </w:pPr>
+      <w:rPr/>
+    </w:lvl>
+    <w:lvl w:ilvl="8">
+      <w:start w:val="1"/>
+      <w:numFmt w:val="decimal"/>
+      <w:lvlText w:val="%9."/>
+      <w:lvlJc w:val="left"/>
+      <w:pPr>
+        <w:tabs>
+          <w:tab w:val="num" w:pos="3600"/>
+        </w:tabs>
+        <w:ind w:left="3600" w:hanging="360"/>
+      </w:pPr>
+      <w:rPr/>
+    </w:lvl>
+  </w:abstractNum>
+  <w:abstractNum w:abstractNumId="4">
+    <w:lvl w:ilvl="0">
+      <w:start w:val="2"/>
+      <w:numFmt w:val="decimal"/>
+      <w:lvlText w:val="%1."/>
+      <w:lvlJc w:val="left"/>
+      <w:pPr>
+        <w:tabs>
+          <w:tab w:val="num" w:pos="720"/>
+        </w:tabs>
+        <w:ind w:left="720" w:hanging="360"/>
+      </w:pPr>
+      <w:rPr/>
+    </w:lvl>
+    <w:lvl w:ilvl="1">
+      <w:start w:val="1"/>
+      <w:numFmt w:val="decimal"/>
+      <w:lvlText w:val="%2."/>
+      <w:lvlJc w:val="left"/>
+      <w:pPr>
+        <w:tabs>
+          <w:tab w:val="num" w:pos="1080"/>
+        </w:tabs>
+        <w:ind w:left="1080" w:hanging="360"/>
+      </w:pPr>
+      <w:rPr/>
+    </w:lvl>
+    <w:lvl w:ilvl="2">
+      <w:start w:val="1"/>
+      <w:numFmt w:val="decimal"/>
+      <w:lvlText w:val="%3."/>
+      <w:lvlJc w:val="left"/>
+      <w:pPr>
+        <w:tabs>
+          <w:tab w:val="num" w:pos="1440"/>
+        </w:tabs>
+        <w:ind w:left="1440" w:hanging="360"/>
+      </w:pPr>
+      <w:rPr/>
+    </w:lvl>
+    <w:lvl w:ilvl="3">
+      <w:start w:val="1"/>
+      <w:numFmt w:val="decimal"/>
+      <w:lvlText w:val="%4."/>
+      <w:lvlJc w:val="left"/>
+      <w:pPr>
+        <w:tabs>
+          <w:tab w:val="num" w:pos="1800"/>
+        </w:tabs>
+        <w:ind w:left="1800" w:hanging="360"/>
+      </w:pPr>
+      <w:rPr/>
+    </w:lvl>
+    <w:lvl w:ilvl="4">
+      <w:start w:val="1"/>
+      <w:numFmt w:val="decimal"/>
+      <w:lvlText w:val="%5."/>
+      <w:lvlJc w:val="left"/>
+      <w:pPr>
+        <w:tabs>
+          <w:tab w:val="num" w:pos="2160"/>
+        </w:tabs>
+        <w:ind w:left="2160" w:hanging="360"/>
+      </w:pPr>
+      <w:rPr/>
+    </w:lvl>
+    <w:lvl w:ilvl="5">
+      <w:start w:val="1"/>
+      <w:numFmt w:val="decimal"/>
+      <w:lvlText w:val="%6."/>
+      <w:lvlJc w:val="left"/>
+      <w:pPr>
+        <w:tabs>
+          <w:tab w:val="num" w:pos="2520"/>
+        </w:tabs>
+        <w:ind w:left="2520" w:hanging="360"/>
+      </w:pPr>
+      <w:rPr/>
+    </w:lvl>
+    <w:lvl w:ilvl="6">
+      <w:start w:val="1"/>
+      <w:numFmt w:val="decimal"/>
+      <w:lvlText w:val="%7."/>
+      <w:lvlJc w:val="left"/>
+      <w:pPr>
+        <w:tabs>
+          <w:tab w:val="num" w:pos="2880"/>
+        </w:tabs>
+        <w:ind w:left="2880" w:hanging="360"/>
+      </w:pPr>
+      <w:rPr/>
+    </w:lvl>
+    <w:lvl w:ilvl="7">
+      <w:start w:val="1"/>
+      <w:numFmt w:val="decimal"/>
+      <w:lvlText w:val="%8."/>
+      <w:lvlJc w:val="left"/>
+      <w:pPr>
+        <w:tabs>
+          <w:tab w:val="num" w:pos="3240"/>
+        </w:tabs>
+        <w:ind w:left="3240" w:hanging="360"/>
+      </w:pPr>
+      <w:rPr/>
+    </w:lvl>
+    <w:lvl w:ilvl="8">
+      <w:start w:val="1"/>
+      <w:numFmt w:val="decimal"/>
+      <w:lvlText w:val="%9."/>
+      <w:lvlJc w:val="left"/>
+      <w:pPr>
+        <w:tabs>
+          <w:tab w:val="num" w:pos="3600"/>
+        </w:tabs>
+        <w:ind w:left="3600" w:hanging="360"/>
+      </w:pPr>
+      <w:rPr/>
+    </w:lvl>
+  </w:abstractNum>
+  <w:num w:numId="1">
+    <w:abstractNumId w:val="1"/>
+  </w:num>
+  <w:num w:numId="2">
+    <w:abstractNumId w:val="2"/>
+  </w:num>
+  <w:num w:numId="3">
+    <w:abstractNumId w:val="3"/>
+  </w:num>
+  <w:num w:numId="4">
+    <w:abstractNumId w:val="4"/>
+  </w:num>
+</w:numbering>
 </file>
 
 <file path=word/styles.xml><?xml version="1.0" encoding="utf-8"?>
@@ -1543,7 +3875,6 @@
     </w:rPrDefault>
     <w:pPrDefault>
       <w:pPr>
-        <w:widowControl/>
         <w:suppressAutoHyphens w:val="true"/>
       </w:pPr>
     </w:pPrDefault>
@@ -1553,7 +3884,10 @@
     <w:qFormat/>
     <w:pPr>
       <w:widowControl/>
+      <w:suppressAutoHyphens w:val="true"/>
       <w:bidi w:val="0"/>
+      <w:spacing w:before="0" w:after="0"/>
+      <w:jc w:val="left"/>
     </w:pPr>
     <w:rPr>
       <w:rFonts w:ascii="Liberation Serif" w:hAnsi="Liberation Serif" w:eastAsia="Bitstream Vera Sans" w:cs="FreeSans"/>
@@ -1563,6 +3897,11 @@
       <w:szCs w:val="24"/>
       <w:lang w:val="en-US" w:eastAsia="zh-CN" w:bidi="hi-IN"/>
     </w:rPr>
+  </w:style>
+  <w:style w:type="character" w:styleId="NumberingSymbols">
+    <w:name w:val="Numbering Symbols"/>
+    <w:qFormat/>
+    <w:rPr/>
   </w:style>
   <w:style w:type="paragraph" w:styleId="Heading">
     <w:name w:val="Heading"/>

</xml_diff>